<commit_message>
Caso 1 al 3 Perfecto
</commit_message>
<xml_diff>
--- a/ProyectoModeladoMOS.docx
+++ b/ProyectoModeladoMOS.docx
@@ -487,20 +487,44 @@
         <w:jc w:val="both"/>
         <w:rPr>
           <w:b/>
-        </w:rPr>
-      </w:pPr>
-      <w:r>
-        <w:rPr>
-          <w:b/>
-          <w:bCs/>
-        </w:rPr>
-        <w:t xml:space="preserve">Capacidad de carga Ignorada: </w:t>
-      </w:r>
-      <w:r>
-        <w:t>Decidimos no tomar en cuenta la capacidad que tiene cada vehículo. Ya que</w:t>
-      </w:r>
-      <w:r>
-        <w:t xml:space="preserve"> en este caso nos fijamos solo en los costos de transporte para cubrir toda la ciudad.</w:t>
+          <w:bCs/>
+        </w:rPr>
+      </w:pPr>
+      <w:r>
+        <w:rPr>
+          <w:b/>
+          <w:bCs/>
+        </w:rPr>
+        <w:t>Recarga de Vehículos</w:t>
+      </w:r>
+      <w:r>
+        <w:rPr>
+          <w:b/>
+          <w:bCs/>
+        </w:rPr>
+        <w:t xml:space="preserve"> y Drones</w:t>
+      </w:r>
+      <w:r>
+        <w:rPr>
+          <w:b/>
+          <w:bCs/>
+        </w:rPr>
+        <w:t xml:space="preserve">: </w:t>
+      </w:r>
+      <w:r>
+        <w:t xml:space="preserve">Asumimos que </w:t>
+      </w:r>
+      <w:r>
+        <w:t xml:space="preserve">todo tipo de transporte no necesita ser recargado durante su recorrido. Es decir, </w:t>
+      </w:r>
+      <w:r>
+        <w:t xml:space="preserve">se </w:t>
+      </w:r>
+      <w:r>
+        <w:t xml:space="preserve">hace la ruta completa y </w:t>
+      </w:r>
+      <w:r>
+        <w:t>cualquier recarga necesaria se realiza cuando vuelva al puto de distribución.</w:t>
       </w:r>
     </w:p>
     <w:p>
@@ -521,14 +545,7 @@
           <w:b/>
           <w:bCs/>
         </w:rPr>
-        <w:t>Recarga de Vehículos</w:t>
-      </w:r>
-      <w:r>
-        <w:rPr>
-          <w:b/>
-          <w:bCs/>
-        </w:rPr>
-        <w:t xml:space="preserve"> y Drones</w:t>
+        <w:t>Cantidad Vehículos</w:t>
       </w:r>
       <w:r>
         <w:rPr>
@@ -538,49 +555,6 @@
         <w:t xml:space="preserve">: </w:t>
       </w:r>
       <w:r>
-        <w:t xml:space="preserve">Asumimos que </w:t>
-      </w:r>
-      <w:r>
-        <w:t xml:space="preserve">todo tipo de transporte no necesita ser recargado durante su recorrido. Es decir, </w:t>
-      </w:r>
-      <w:r>
-        <w:t xml:space="preserve">se </w:t>
-      </w:r>
-      <w:r>
-        <w:t xml:space="preserve">hace la ruta completa y </w:t>
-      </w:r>
-      <w:r>
-        <w:t>cualquier recarga necesaria se realiza cuando vuelva al puto de distribución.</w:t>
-      </w:r>
-    </w:p>
-    <w:p>
-      <w:pPr>
-        <w:pStyle w:val="Prrafodelista"/>
-        <w:numPr>
-          <w:ilvl w:val="0"/>
-          <w:numId w:val="5"/>
-        </w:numPr>
-        <w:jc w:val="both"/>
-        <w:rPr>
-          <w:b/>
-          <w:bCs/>
-        </w:rPr>
-      </w:pPr>
-      <w:r>
-        <w:rPr>
-          <w:b/>
-          <w:bCs/>
-        </w:rPr>
-        <w:t>Cantidad Vehículos</w:t>
-      </w:r>
-      <w:r>
-        <w:rPr>
-          <w:b/>
-          <w:bCs/>
-        </w:rPr>
-        <w:t xml:space="preserve">: </w:t>
-      </w:r>
-      <w:r>
         <w:t xml:space="preserve">Para nuestro modelo, es necesario que SenecaLibre aporte un aproximado </w:t>
       </w:r>
       <w:r>
@@ -593,41 +567,13 @@
         <w:t>para su operación.</w:t>
       </w:r>
       <w:r>
-        <w:t xml:space="preserve"> Esto se refiere a que por cada tipo de vehículo, necesitamos información de cuantos vehículos existen.</w:t>
-      </w:r>
-    </w:p>
-    <w:p>
-      <w:pPr>
-        <w:pStyle w:val="Prrafodelista"/>
-        <w:numPr>
-          <w:ilvl w:val="0"/>
-          <w:numId w:val="5"/>
-        </w:numPr>
-        <w:jc w:val="both"/>
-        <w:rPr>
-          <w:b/>
-          <w:bCs/>
-        </w:rPr>
-      </w:pPr>
-      <w:r>
-        <w:rPr>
-          <w:b/>
-          <w:bCs/>
-        </w:rPr>
-        <w:lastRenderedPageBreak/>
-        <w:t xml:space="preserve">Temporalidad Ignorada. </w:t>
-      </w:r>
-      <w:r>
-        <w:t xml:space="preserve">Nuestro </w:t>
-      </w:r>
-      <w:r>
-        <w:t>modelo no busca optimizar el tiempo de entrega, ni la velocidad de esta. Solo se centra en alcanzar todos los puntos de la ciudad</w:t>
-      </w:r>
-      <w:r>
-        <w:t>. Se puede ver como</w:t>
-      </w:r>
-      <w:r>
-        <w:t>: las rutas óptimas que se deben tomar diariamente para cumplir con la entrega de los pedidos de los clientes.</w:t>
+        <w:t xml:space="preserve"> Esto se refiere a </w:t>
+      </w:r>
+      <w:r>
+        <w:t>que,</w:t>
+      </w:r>
+      <w:r>
+        <w:t xml:space="preserve"> por cada tipo de vehículo, necesitamos información de cuantos vehículos existen.</w:t>
       </w:r>
     </w:p>
     <w:p>
@@ -639,12 +585,33 @@
           <w:szCs w:val="28"/>
         </w:rPr>
       </w:pPr>
-      <w:r>
+    </w:p>
+    <w:p>
+      <w:pPr>
+        <w:jc w:val="center"/>
         <w:rPr>
           <w:b/>
           <w:sz w:val="28"/>
           <w:szCs w:val="28"/>
         </w:rPr>
+      </w:pPr>
+    </w:p>
+    <w:p>
+      <w:pPr>
+        <w:jc w:val="center"/>
+        <w:rPr>
+          <w:b/>
+          <w:sz w:val="28"/>
+          <w:szCs w:val="28"/>
+        </w:rPr>
+      </w:pPr>
+      <w:r>
+        <w:rPr>
+          <w:b/>
+          <w:sz w:val="28"/>
+          <w:szCs w:val="28"/>
+        </w:rPr>
+        <w:lastRenderedPageBreak/>
         <w:t>Conjuntos</w:t>
       </w:r>
     </w:p>
@@ -652,8 +619,6 @@
       <w:pPr>
         <w:rPr>
           <w:rFonts w:eastAsiaTheme="minorEastAsia"/>
-          <w:b/>
-          <w:bCs/>
         </w:rPr>
       </w:pPr>
       <m:oMathPara>
@@ -665,63 +630,13 @@
             <w:rPr>
               <w:rFonts w:ascii="Cambria Math" w:eastAsiaTheme="minorEastAsia" w:hAnsi="Cambria Math"/>
             </w:rPr>
-            <m:t>C</m:t>
-          </m:r>
-          <m:r>
-            <m:rPr>
-              <m:sty m:val="bi"/>
-            </m:rPr>
-            <w:rPr>
-              <w:rFonts w:ascii="Cambria Math" w:eastAsiaTheme="minorEastAsia" w:hAnsi="Cambria Math"/>
-            </w:rPr>
-            <m:t>:</m:t>
+            <m:t>C:</m:t>
           </m:r>
           <m:r>
             <w:rPr>
               <w:rFonts w:ascii="Cambria Math" w:eastAsiaTheme="minorEastAsia" w:hAnsi="Cambria Math"/>
             </w:rPr>
             <m:t>Clientes de la ciudad</m:t>
-          </m:r>
-        </m:oMath>
-      </m:oMathPara>
-    </w:p>
-    <w:p>
-      <w:pPr>
-        <w:rPr>
-          <w:rFonts w:eastAsiaTheme="minorEastAsia"/>
-        </w:rPr>
-      </w:pPr>
-      <m:oMathPara>
-        <m:oMath>
-          <m:r>
-            <m:rPr>
-              <m:sty m:val="bi"/>
-            </m:rPr>
-            <w:rPr>
-              <w:rFonts w:ascii="Cambria Math" w:hAnsi="Cambria Math"/>
-            </w:rPr>
-            <m:t>V</m:t>
-          </m:r>
-          <m:r>
-            <m:rPr>
-              <m:sty m:val="bi"/>
-            </m:rPr>
-            <w:rPr>
-              <w:rFonts w:ascii="Cambria Math" w:hAnsi="Cambria Math"/>
-            </w:rPr>
-            <m:t>:</m:t>
-          </m:r>
-          <m:r>
-            <w:rPr>
-              <w:rFonts w:ascii="Cambria Math" w:hAnsi="Cambria Math"/>
-            </w:rPr>
-            <m:t>Vehículos</m:t>
-          </m:r>
-          <m:r>
-            <w:rPr>
-              <w:rFonts w:ascii="Cambria Math" w:hAnsi="Cambria Math"/>
-            </w:rPr>
-            <m:t xml:space="preserve"> de Seneca Libre</m:t>
           </m:r>
         </m:oMath>
       </m:oMathPara>
@@ -747,13 +662,150 @@
             <w:rPr>
               <w:rFonts w:ascii="Cambria Math" w:eastAsiaTheme="minorEastAsia" w:hAnsi="Cambria Math"/>
             </w:rPr>
-            <m:t>:</m:t>
+            <m:t>:Depots de Seneca Libre</m:t>
+          </m:r>
+        </m:oMath>
+      </m:oMathPara>
+    </w:p>
+    <w:p>
+      <w:pPr>
+        <w:rPr>
+          <w:rFonts w:eastAsiaTheme="minorEastAsia"/>
+        </w:rPr>
+      </w:pPr>
+      <m:oMathPara>
+        <m:oMath>
+          <m:r>
+            <m:rPr>
+              <m:sty m:val="bi"/>
+            </m:rPr>
+            <w:rPr>
+              <w:rFonts w:ascii="Cambria Math" w:hAnsi="Cambria Math"/>
+            </w:rPr>
+            <m:t>V:</m:t>
+          </m:r>
+          <m:r>
+            <w:rPr>
+              <w:rFonts w:ascii="Cambria Math" w:hAnsi="Cambria Math"/>
+            </w:rPr>
+            <m:t>Vehículos de Seneca Libre</m:t>
+          </m:r>
+        </m:oMath>
+      </m:oMathPara>
+    </w:p>
+    <w:p>
+      <w:pPr>
+        <w:rPr>
+          <w:rFonts w:eastAsiaTheme="minorEastAsia"/>
+        </w:rPr>
+      </w:pPr>
+      <m:oMathPara>
+        <m:oMath>
+          <m:r>
+            <m:rPr>
+              <m:sty m:val="bi"/>
+            </m:rPr>
+            <w:rPr>
+              <w:rFonts w:ascii="Cambria Math" w:eastAsiaTheme="minorEastAsia" w:hAnsi="Cambria Math"/>
+            </w:rPr>
+            <m:t>N:</m:t>
           </m:r>
           <m:r>
             <w:rPr>
               <w:rFonts w:ascii="Cambria Math" w:eastAsiaTheme="minorEastAsia" w:hAnsi="Cambria Math"/>
             </w:rPr>
-            <m:t>Depots</m:t>
+            <m:t>Todos los Nodos de la ciudad</m:t>
+          </m:r>
+        </m:oMath>
+      </m:oMathPara>
+    </w:p>
+    <w:p>
+      <w:pPr>
+        <w:jc w:val="center"/>
+        <w:rPr>
+          <w:b/>
+          <w:bCs/>
+          <w:sz w:val="28"/>
+          <w:szCs w:val="28"/>
+        </w:rPr>
+      </w:pPr>
+    </w:p>
+    <w:p>
+      <w:pPr>
+        <w:jc w:val="center"/>
+        <w:rPr>
+          <w:b/>
+          <w:bCs/>
+          <w:sz w:val="28"/>
+          <w:szCs w:val="28"/>
+        </w:rPr>
+      </w:pPr>
+      <w:r>
+        <w:rPr>
+          <w:b/>
+          <w:bCs/>
+          <w:sz w:val="28"/>
+          <w:szCs w:val="28"/>
+        </w:rPr>
+        <w:t>Parámetro</w:t>
+      </w:r>
+      <w:r>
+        <w:rPr>
+          <w:b/>
+          <w:bCs/>
+          <w:sz w:val="28"/>
+          <w:szCs w:val="28"/>
+        </w:rPr>
+        <w:t>s</w:t>
+      </w:r>
+    </w:p>
+    <w:p>
+      <w:pPr>
+        <w:jc w:val="center"/>
+        <w:rPr>
+          <w:rFonts w:eastAsiaTheme="minorEastAsia"/>
+        </w:rPr>
+      </w:pPr>
+      <m:oMathPara>
+        <m:oMath>
+          <m:sSub>
+            <m:sSubPr>
+              <m:ctrlPr>
+                <w:rPr>
+                  <w:rFonts w:ascii="Cambria Math" w:eastAsiaTheme="minorEastAsia" w:hAnsi="Cambria Math"/>
+                  <w:b/>
+                  <w:i/>
+                </w:rPr>
+              </m:ctrlPr>
+            </m:sSubPr>
+            <m:e>
+              <m:r>
+                <m:rPr>
+                  <m:sty m:val="bi"/>
+                </m:rPr>
+                <w:rPr>
+                  <w:rFonts w:ascii="Cambria Math" w:eastAsiaTheme="minorEastAsia" w:hAnsi="Cambria Math"/>
+                </w:rPr>
+                <m:t>A</m:t>
+              </m:r>
+            </m:e>
+            <m:sub>
+              <m:r>
+                <m:rPr>
+                  <m:sty m:val="bi"/>
+                </m:rPr>
+                <w:rPr>
+                  <w:rFonts w:ascii="Cambria Math" w:eastAsiaTheme="minorEastAsia" w:hAnsi="Cambria Math"/>
+                </w:rPr>
+                <m:t>ij</m:t>
+              </m:r>
+            </m:sub>
+          </m:sSub>
+          <m:r>
+            <w:rPr>
+              <w:rFonts w:ascii="Cambria Math" w:eastAsiaTheme="minorEastAsia" w:hAnsi="Cambria Math"/>
+            </w:rPr>
+            <m:t>:Representa la matriz de distancias</m:t>
           </m:r>
           <m:r>
             <w:rPr>
@@ -765,13 +817,25 @@
             <w:rPr>
               <w:rFonts w:ascii="Cambria Math" w:eastAsiaTheme="minorEastAsia" w:hAnsi="Cambria Math"/>
             </w:rPr>
-            <m:t>de</m:t>
+            <m:t xml:space="preserve">entre cada punto de la ciudad </m:t>
           </m:r>
+        </m:oMath>
+      </m:oMathPara>
+    </w:p>
+    <w:p>
+      <w:pPr>
+        <w:jc w:val="center"/>
+        <w:rPr>
+          <w:rFonts w:eastAsiaTheme="minorEastAsia"/>
+        </w:rPr>
+      </w:pPr>
+      <m:oMathPara>
+        <m:oMath>
           <m:r>
             <w:rPr>
               <w:rFonts w:ascii="Cambria Math" w:eastAsiaTheme="minorEastAsia" w:hAnsi="Cambria Math"/>
             </w:rPr>
-            <m:t xml:space="preserve"> Seneca Libre</m:t>
+            <m:t>(clientes,depots)</m:t>
           </m:r>
         </m:oMath>
       </m:oMathPara>
@@ -779,31 +843,163 @@
     <w:p>
       <w:pPr>
         <w:rPr>
+          <w:b/>
+          <w:bCs/>
+          <w:sz w:val="28"/>
+          <w:szCs w:val="28"/>
+          <w:u w:val="single"/>
+        </w:rPr>
+      </w:pPr>
+      <w:r>
+        <w:rPr>
+          <w:b/>
+          <w:bCs/>
+          <w:sz w:val="28"/>
+          <w:szCs w:val="28"/>
+        </w:rPr>
+        <w:t>Clientes</w:t>
+      </w:r>
+    </w:p>
+    <w:p>
+      <w:pPr>
+        <w:jc w:val="center"/>
+        <w:rPr>
           <w:rFonts w:eastAsiaTheme="minorEastAsia"/>
+          <w:bCs/>
         </w:rPr>
       </w:pPr>
       <m:oMathPara>
         <m:oMath>
-          <m:r>
-            <m:rPr>
-              <m:sty m:val="bi"/>
-            </m:rPr>
-            <w:rPr>
-              <w:rFonts w:ascii="Cambria Math" w:eastAsiaTheme="minorEastAsia" w:hAnsi="Cambria Math"/>
-            </w:rPr>
-            <m:t>PC</m:t>
-          </m:r>
+          <m:sSubSup>
+            <m:sSubSupPr>
+              <m:ctrlPr>
+                <w:rPr>
+                  <w:rFonts w:ascii="Cambria Math" w:eastAsiaTheme="minorEastAsia" w:hAnsi="Cambria Math"/>
+                  <w:b/>
+                  <w:i/>
+                </w:rPr>
+              </m:ctrlPr>
+            </m:sSubSupPr>
+            <m:e>
+              <m:r>
+                <m:rPr>
+                  <m:sty m:val="bi"/>
+                </m:rPr>
+                <w:rPr>
+                  <w:rFonts w:ascii="Cambria Math" w:eastAsiaTheme="minorEastAsia" w:hAnsi="Cambria Math"/>
+                </w:rPr>
+                <m:t>D</m:t>
+              </m:r>
+            </m:e>
+            <m:sub>
+              <m:r>
+                <m:rPr>
+                  <m:sty m:val="bi"/>
+                </m:rPr>
+                <w:rPr>
+                  <w:rFonts w:ascii="Cambria Math" w:eastAsiaTheme="minorEastAsia" w:hAnsi="Cambria Math"/>
+                </w:rPr>
+                <m:t>i</m:t>
+              </m:r>
+            </m:sub>
+            <m:sup>
+              <m:r>
+                <m:rPr>
+                  <m:sty m:val="bi"/>
+                </m:rPr>
+                <w:rPr>
+                  <w:rFonts w:ascii="Cambria Math" w:eastAsiaTheme="minorEastAsia" w:hAnsi="Cambria Math"/>
+                </w:rPr>
+                <m:t>k</m:t>
+              </m:r>
+            </m:sup>
+          </m:sSubSup>
           <m:r>
             <w:rPr>
               <w:rFonts w:ascii="Cambria Math" w:eastAsiaTheme="minorEastAsia" w:hAnsi="Cambria Math"/>
             </w:rPr>
-            <m:t>:</m:t>
+            <m:t>:Representa la demanda del cliente i del producto k</m:t>
           </m:r>
+        </m:oMath>
+      </m:oMathPara>
+    </w:p>
+    <w:p>
+      <w:pPr>
+        <w:rPr>
+          <w:b/>
+          <w:bCs/>
+          <w:sz w:val="28"/>
+          <w:szCs w:val="28"/>
+        </w:rPr>
+      </w:pPr>
+      <w:r>
+        <w:rPr>
+          <w:b/>
+          <w:bCs/>
+          <w:sz w:val="28"/>
+          <w:szCs w:val="28"/>
+        </w:rPr>
+        <w:t>Depots</w:t>
+      </w:r>
+    </w:p>
+    <w:p>
+      <w:pPr>
+        <w:jc w:val="center"/>
+        <w:rPr>
+          <w:rFonts w:eastAsiaTheme="minorEastAsia"/>
+        </w:rPr>
+      </w:pPr>
+      <m:oMathPara>
+        <m:oMath>
+          <m:sSubSup>
+            <m:sSubSupPr>
+              <m:ctrlPr>
+                <w:rPr>
+                  <w:rFonts w:ascii="Cambria Math" w:eastAsiaTheme="minorEastAsia" w:hAnsi="Cambria Math"/>
+                  <w:b/>
+                  <w:i/>
+                </w:rPr>
+              </m:ctrlPr>
+            </m:sSubSupPr>
+            <m:e>
+              <m:r>
+                <m:rPr>
+                  <m:sty m:val="bi"/>
+                </m:rPr>
+                <w:rPr>
+                  <w:rFonts w:ascii="Cambria Math" w:eastAsiaTheme="minorEastAsia" w:hAnsi="Cambria Math"/>
+                </w:rPr>
+                <m:t>CP</m:t>
+              </m:r>
+            </m:e>
+            <m:sub>
+              <m:r>
+                <m:rPr>
+                  <m:sty m:val="bi"/>
+                </m:rPr>
+                <w:rPr>
+                  <w:rFonts w:ascii="Cambria Math" w:eastAsiaTheme="minorEastAsia" w:hAnsi="Cambria Math"/>
+                </w:rPr>
+                <m:t>i</m:t>
+              </m:r>
+            </m:sub>
+            <m:sup>
+              <m:r>
+                <m:rPr>
+                  <m:sty m:val="bi"/>
+                </m:rPr>
+                <w:rPr>
+                  <w:rFonts w:ascii="Cambria Math" w:eastAsiaTheme="minorEastAsia" w:hAnsi="Cambria Math"/>
+                </w:rPr>
+                <m:t>k</m:t>
+              </m:r>
+            </m:sup>
+          </m:sSubSup>
           <m:r>
             <w:rPr>
               <w:rFonts w:ascii="Cambria Math" w:eastAsiaTheme="minorEastAsia" w:hAnsi="Cambria Math"/>
             </w:rPr>
-            <m:t>Puntos de Recarga</m:t>
+            <m:t>:Representa la capacidad del depot i del producto k</m:t>
           </m:r>
         </m:oMath>
       </m:oMathPara>
@@ -811,54 +1007,6 @@
     <w:p>
       <w:pPr>
         <w:rPr>
-          <w:rFonts w:eastAsiaTheme="minorEastAsia"/>
-        </w:rPr>
-      </w:pPr>
-      <m:oMathPara>
-        <m:oMath>
-          <m:r>
-            <m:rPr>
-              <m:sty m:val="bi"/>
-            </m:rPr>
-            <w:rPr>
-              <w:rFonts w:ascii="Cambria Math" w:eastAsiaTheme="minorEastAsia" w:hAnsi="Cambria Math"/>
-            </w:rPr>
-            <m:t>N</m:t>
-          </m:r>
-          <m:r>
-            <m:rPr>
-              <m:sty m:val="bi"/>
-            </m:rPr>
-            <w:rPr>
-              <w:rFonts w:ascii="Cambria Math" w:eastAsiaTheme="minorEastAsia" w:hAnsi="Cambria Math"/>
-            </w:rPr>
-            <m:t>:</m:t>
-          </m:r>
-          <m:r>
-            <w:rPr>
-              <w:rFonts w:ascii="Cambria Math" w:eastAsiaTheme="minorEastAsia" w:hAnsi="Cambria Math"/>
-            </w:rPr>
-            <m:t>Todos los Nodos de l</m:t>
-          </m:r>
-          <m:r>
-            <w:rPr>
-              <w:rFonts w:ascii="Cambria Math" w:eastAsiaTheme="minorEastAsia" w:hAnsi="Cambria Math"/>
-            </w:rPr>
-            <m:t>a</m:t>
-          </m:r>
-          <m:r>
-            <w:rPr>
-              <w:rFonts w:ascii="Cambria Math" w:eastAsiaTheme="minorEastAsia" w:hAnsi="Cambria Math"/>
-            </w:rPr>
-            <m:t xml:space="preserve"> ciudad</m:t>
-          </m:r>
-        </m:oMath>
-      </m:oMathPara>
-    </w:p>
-    <w:p>
-      <w:pPr>
-        <w:jc w:val="center"/>
-        <w:rPr>
           <w:b/>
           <w:bCs/>
           <w:sz w:val="28"/>
@@ -872,23 +1020,14 @@
           <w:sz w:val="28"/>
           <w:szCs w:val="28"/>
         </w:rPr>
-        <w:t>Parámetro</w:t>
-      </w:r>
-      <w:r>
-        <w:rPr>
-          <w:b/>
-          <w:bCs/>
-          <w:sz w:val="28"/>
-          <w:szCs w:val="28"/>
-        </w:rPr>
-        <w:t>s</w:t>
-      </w:r>
-    </w:p>
-    <w:p>
-      <w:pPr>
-        <w:jc w:val="center"/>
+        <w:t>Vehículo</w:t>
+      </w:r>
+    </w:p>
+    <w:p>
+      <w:pPr>
         <w:rPr>
           <w:rFonts w:eastAsiaTheme="minorEastAsia"/>
+          <w:b/>
         </w:rPr>
       </w:pPr>
       <m:oMathPara>
@@ -911,7 +1050,7 @@
                 <w:rPr>
                   <w:rFonts w:ascii="Cambria Math" w:eastAsiaTheme="minorEastAsia" w:hAnsi="Cambria Math"/>
                 </w:rPr>
-                <m:t>A</m:t>
+                <m:t>T</m:t>
               </m:r>
             </m:e>
             <m:sub>
@@ -922,7 +1061,7 @@
                 <w:rPr>
                   <w:rFonts w:ascii="Cambria Math" w:eastAsiaTheme="minorEastAsia" w:hAnsi="Cambria Math"/>
                 </w:rPr>
-                <m:t>ij</m:t>
+                <m:t>i</m:t>
               </m:r>
             </m:sub>
           </m:sSub>
@@ -930,288 +1069,7 @@
             <w:rPr>
               <w:rFonts w:ascii="Cambria Math" w:eastAsiaTheme="minorEastAsia" w:hAnsi="Cambria Math"/>
             </w:rPr>
-            <m:t>:Representa la matriz de distancias entre cada punto de la ciudad</m:t>
-          </m:r>
-          <m:r>
-            <w:rPr>
-              <w:rFonts w:ascii="Cambria Math" w:eastAsiaTheme="minorEastAsia" w:hAnsi="Cambria Math"/>
-            </w:rPr>
-            <m:t xml:space="preserve"> </m:t>
-          </m:r>
-        </m:oMath>
-      </m:oMathPara>
-    </w:p>
-    <w:p>
-      <w:pPr>
-        <w:jc w:val="center"/>
-        <w:rPr>
-          <w:rFonts w:eastAsiaTheme="minorEastAsia"/>
-        </w:rPr>
-      </w:pPr>
-      <m:oMathPara>
-        <m:oMath>
-          <m:r>
-            <w:rPr>
-              <w:rFonts w:ascii="Cambria Math" w:eastAsiaTheme="minorEastAsia" w:hAnsi="Cambria Math"/>
-            </w:rPr>
-            <m:t>(clientes,depots y puntos de recarga)</m:t>
-          </m:r>
-        </m:oMath>
-      </m:oMathPara>
-    </w:p>
-    <w:p>
-      <w:pPr>
-        <w:rPr>
-          <w:b/>
-          <w:bCs/>
-          <w:sz w:val="28"/>
-          <w:szCs w:val="28"/>
-        </w:rPr>
-      </w:pPr>
-      <w:r>
-        <w:rPr>
-          <w:b/>
-          <w:bCs/>
-          <w:sz w:val="28"/>
-          <w:szCs w:val="28"/>
-        </w:rPr>
-        <w:t>Clientes</w:t>
-      </w:r>
-    </w:p>
-    <w:p>
-      <w:pPr>
-        <w:jc w:val="center"/>
-        <w:rPr>
-          <w:rFonts w:eastAsiaTheme="minorEastAsia"/>
-          <w:bCs/>
-        </w:rPr>
-      </w:pPr>
-      <m:oMathPara>
-        <m:oMath>
-          <m:sSubSup>
-            <m:sSubSupPr>
-              <m:ctrlPr>
-                <w:rPr>
-                  <w:rFonts w:ascii="Cambria Math" w:eastAsiaTheme="minorEastAsia" w:hAnsi="Cambria Math"/>
-                  <w:b/>
-                  <w:i/>
-                </w:rPr>
-              </m:ctrlPr>
-            </m:sSubSupPr>
-            <m:e>
-              <m:r>
-                <m:rPr>
-                  <m:sty m:val="bi"/>
-                </m:rPr>
-                <w:rPr>
-                  <w:rFonts w:ascii="Cambria Math" w:eastAsiaTheme="minorEastAsia" w:hAnsi="Cambria Math"/>
-                </w:rPr>
-                <m:t>D</m:t>
-              </m:r>
-            </m:e>
-            <m:sub>
-              <m:r>
-                <m:rPr>
-                  <m:sty m:val="bi"/>
-                </m:rPr>
-                <w:rPr>
-                  <w:rFonts w:ascii="Cambria Math" w:eastAsiaTheme="minorEastAsia" w:hAnsi="Cambria Math"/>
-                </w:rPr>
-                <m:t>i</m:t>
-              </m:r>
-            </m:sub>
-            <m:sup>
-              <m:r>
-                <m:rPr>
-                  <m:sty m:val="bi"/>
-                </m:rPr>
-                <w:rPr>
-                  <w:rFonts w:ascii="Cambria Math" w:eastAsiaTheme="minorEastAsia" w:hAnsi="Cambria Math"/>
-                </w:rPr>
-                <m:t>k</m:t>
-              </m:r>
-            </m:sup>
-          </m:sSubSup>
-          <m:r>
-            <w:rPr>
-              <w:rFonts w:ascii="Cambria Math" w:eastAsiaTheme="minorEastAsia" w:hAnsi="Cambria Math"/>
-            </w:rPr>
-            <m:t xml:space="preserve">:Representa </m:t>
-          </m:r>
-          <m:r>
-            <w:rPr>
-              <w:rFonts w:ascii="Cambria Math" w:eastAsiaTheme="minorEastAsia" w:hAnsi="Cambria Math"/>
-            </w:rPr>
-            <m:t>la demanda de</m:t>
-          </m:r>
-          <m:r>
-            <w:rPr>
-              <w:rFonts w:ascii="Cambria Math" w:eastAsiaTheme="minorEastAsia" w:hAnsi="Cambria Math"/>
-            </w:rPr>
-            <m:t>l cliente i del producto k</m:t>
-          </m:r>
-        </m:oMath>
-      </m:oMathPara>
-    </w:p>
-    <w:p>
-      <w:pPr>
-        <w:rPr>
-          <w:b/>
-          <w:bCs/>
-          <w:sz w:val="28"/>
-          <w:szCs w:val="28"/>
-        </w:rPr>
-      </w:pPr>
-      <w:r>
-        <w:rPr>
-          <w:b/>
-          <w:bCs/>
-          <w:sz w:val="28"/>
-          <w:szCs w:val="28"/>
-        </w:rPr>
-        <w:t>Depots</w:t>
-      </w:r>
-    </w:p>
-    <w:p>
-      <w:pPr>
-        <w:jc w:val="center"/>
-        <w:rPr>
-          <w:rFonts w:eastAsiaTheme="minorEastAsia"/>
-        </w:rPr>
-      </w:pPr>
-      <m:oMathPara>
-        <m:oMath>
-          <m:sSubSup>
-            <m:sSubSupPr>
-              <m:ctrlPr>
-                <w:rPr>
-                  <w:rFonts w:ascii="Cambria Math" w:eastAsiaTheme="minorEastAsia" w:hAnsi="Cambria Math"/>
-                  <w:b/>
-                  <w:i/>
-                </w:rPr>
-              </m:ctrlPr>
-            </m:sSubSupPr>
-            <m:e>
-              <m:r>
-                <m:rPr>
-                  <m:sty m:val="bi"/>
-                </m:rPr>
-                <w:rPr>
-                  <w:rFonts w:ascii="Cambria Math" w:eastAsiaTheme="minorEastAsia" w:hAnsi="Cambria Math"/>
-                </w:rPr>
-                <m:t>CP</m:t>
-              </m:r>
-            </m:e>
-            <m:sub>
-              <m:r>
-                <m:rPr>
-                  <m:sty m:val="bi"/>
-                </m:rPr>
-                <w:rPr>
-                  <w:rFonts w:ascii="Cambria Math" w:eastAsiaTheme="minorEastAsia" w:hAnsi="Cambria Math"/>
-                </w:rPr>
-                <m:t>i</m:t>
-              </m:r>
-            </m:sub>
-            <m:sup>
-              <m:r>
-                <m:rPr>
-                  <m:sty m:val="bi"/>
-                </m:rPr>
-                <w:rPr>
-                  <w:rFonts w:ascii="Cambria Math" w:eastAsiaTheme="minorEastAsia" w:hAnsi="Cambria Math"/>
-                </w:rPr>
-                <m:t>k</m:t>
-              </m:r>
-            </m:sup>
-          </m:sSubSup>
-          <m:r>
-            <w:rPr>
-              <w:rFonts w:ascii="Cambria Math" w:eastAsiaTheme="minorEastAsia" w:hAnsi="Cambria Math"/>
-            </w:rPr>
-            <m:t>:Representa la</m:t>
-          </m:r>
-          <m:r>
-            <w:rPr>
-              <w:rFonts w:ascii="Cambria Math" w:eastAsiaTheme="minorEastAsia" w:hAnsi="Cambria Math"/>
-            </w:rPr>
-            <m:t xml:space="preserve"> capacidad del depot i del producto k</m:t>
-          </m:r>
-        </m:oMath>
-      </m:oMathPara>
-    </w:p>
-    <w:p>
-      <w:pPr>
-        <w:rPr>
-          <w:b/>
-          <w:bCs/>
-          <w:sz w:val="28"/>
-          <w:szCs w:val="28"/>
-        </w:rPr>
-      </w:pPr>
-      <w:r>
-        <w:rPr>
-          <w:b/>
-          <w:bCs/>
-          <w:sz w:val="28"/>
-          <w:szCs w:val="28"/>
-        </w:rPr>
-        <w:t>Vehículo</w:t>
-      </w:r>
-    </w:p>
-    <w:p>
-      <w:pPr>
-        <w:rPr>
-          <w:rFonts w:eastAsiaTheme="minorEastAsia"/>
-          <w:b/>
-        </w:rPr>
-      </w:pPr>
-      <m:oMathPara>
-        <m:oMath>
-          <m:sSub>
-            <m:sSubPr>
-              <m:ctrlPr>
-                <w:rPr>
-                  <w:rFonts w:ascii="Cambria Math" w:eastAsiaTheme="minorEastAsia" w:hAnsi="Cambria Math"/>
-                  <w:b/>
-                  <w:i/>
-                </w:rPr>
-              </m:ctrlPr>
-            </m:sSubPr>
-            <m:e>
-              <m:r>
-                <m:rPr>
-                  <m:sty m:val="bi"/>
-                </m:rPr>
-                <w:rPr>
-                  <w:rFonts w:ascii="Cambria Math" w:eastAsiaTheme="minorEastAsia" w:hAnsi="Cambria Math"/>
-                </w:rPr>
-                <m:t>T</m:t>
-              </m:r>
-            </m:e>
-            <m:sub>
-              <m:r>
-                <m:rPr>
-                  <m:sty m:val="bi"/>
-                </m:rPr>
-                <w:rPr>
-                  <w:rFonts w:ascii="Cambria Math" w:eastAsiaTheme="minorEastAsia" w:hAnsi="Cambria Math"/>
-                </w:rPr>
-                <m:t>i</m:t>
-              </m:r>
-            </m:sub>
-          </m:sSub>
-          <m:r>
-            <w:rPr>
-              <w:rFonts w:ascii="Cambria Math" w:eastAsiaTheme="minorEastAsia" w:hAnsi="Cambria Math"/>
-            </w:rPr>
-            <m:t>:</m:t>
-          </m:r>
-          <m:r>
-            <w:rPr>
-              <w:rFonts w:ascii="Cambria Math" w:eastAsiaTheme="minorEastAsia" w:hAnsi="Cambria Math"/>
-            </w:rPr>
-            <m:t>Representa el tipo del vehículo i</m:t>
+            <m:t>:Representa el tipo del vehículo i</m:t>
           </m:r>
         </m:oMath>
       </m:oMathPara>
@@ -1335,16 +1193,6 @@
           </m:r>
         </m:oMath>
       </m:oMathPara>
-    </w:p>
-    <w:p>
-      <w:pPr>
-        <w:rPr>
-          <w:b/>
-          <w:bCs/>
-          <w:sz w:val="28"/>
-          <w:szCs w:val="28"/>
-        </w:rPr>
-      </w:pPr>
     </w:p>
     <w:p>
       <w:pPr>
@@ -1828,15 +1676,6 @@
         <w:jc w:val="center"/>
         <w:rPr>
           <w:rFonts w:eastAsiaTheme="minorEastAsia"/>
-          <w:lang w:val="es-CO"/>
-        </w:rPr>
-      </w:pPr>
-    </w:p>
-    <w:p>
-      <w:pPr>
-        <w:jc w:val="center"/>
-        <w:rPr>
-          <w:rFonts w:eastAsiaTheme="minorEastAsia"/>
         </w:rPr>
       </w:pPr>
       <m:oMathPara>
@@ -1899,13 +1738,7 @@
             <w:rPr>
               <w:rFonts w:ascii="Cambria Math" w:eastAsiaTheme="minorEastAsia" w:hAnsi="Cambria Math"/>
             </w:rPr>
-            <m:t>Costo por</m:t>
-          </m:r>
-          <m:r>
-            <w:rPr>
-              <w:rFonts w:ascii="Cambria Math" w:eastAsiaTheme="minorEastAsia" w:hAnsi="Cambria Math"/>
-            </w:rPr>
-            <m:t xml:space="preserve"> mantenimiento del tipo de vehículo i</m:t>
+            <m:t>Costo por mantenimiento del tipo de vehículo i</m:t>
           </m:r>
         </m:oMath>
       </m:oMathPara>
@@ -1959,13 +1792,7 @@
             <w:rPr>
               <w:rFonts w:ascii="Cambria Math" w:eastAsiaTheme="minorEastAsia" w:hAnsi="Cambria Math"/>
             </w:rPr>
-            <m:t>:</m:t>
-          </m:r>
-          <m:r>
-            <w:rPr>
-              <w:rFonts w:ascii="Cambria Math" w:eastAsiaTheme="minorEastAsia" w:hAnsi="Cambria Math"/>
-            </w:rPr>
-            <m:t>Costo de recarga de combustible del tipo de vehículo i</m:t>
+            <m:t>:Costo de recarga de combustible del tipo de vehículo i</m:t>
           </m:r>
         </m:oMath>
       </m:oMathPara>
@@ -2019,13 +1846,7 @@
             <w:rPr>
               <w:rFonts w:ascii="Cambria Math" w:eastAsiaTheme="minorEastAsia" w:hAnsi="Cambria Math"/>
             </w:rPr>
-            <m:t>:</m:t>
-          </m:r>
-          <m:r>
-            <w:rPr>
-              <w:rFonts w:ascii="Cambria Math" w:eastAsiaTheme="minorEastAsia" w:hAnsi="Cambria Math"/>
-            </w:rPr>
-            <m:t>Tiempo para recargar 10% del tipo de vehículo i</m:t>
+            <m:t>:Tiempo para recargar 10% del tipo de vehículo i</m:t>
           </m:r>
         </m:oMath>
       </m:oMathPara>
@@ -2075,13 +1896,7 @@
           <w:rPr>
             <w:rFonts w:ascii="Cambria Math" w:eastAsiaTheme="minorEastAsia" w:hAnsi="Cambria Math"/>
           </w:rPr>
-          <m:t>:</m:t>
-        </m:r>
-        <m:r>
-          <w:rPr>
-            <w:rFonts w:ascii="Cambria Math" w:eastAsiaTheme="minorEastAsia" w:hAnsi="Cambria Math"/>
-          </w:rPr>
-          <m:t>Eficiencia del consumo de combustible del tipo de vehículo i</m:t>
+          <m:t>:Eficiencia del consumo de combustible del tipo de vehículo i</m:t>
         </m:r>
       </m:oMath>
       <w:r>
@@ -2362,6 +2177,7 @@
         <w:jc w:val="center"/>
         <w:rPr>
           <w:rFonts w:eastAsiaTheme="minorEastAsia"/>
+          <w:highlight w:val="red"/>
           <w:lang w:val="en-US"/>
         </w:rPr>
       </w:pPr>
@@ -2372,6 +2188,7 @@
               <w:rPr>
                 <w:rFonts w:ascii="Cambria Math" w:eastAsiaTheme="minorEastAsia" w:hAnsi="Cambria Math" w:cs="Times New Roman"/>
                 <w:i/>
+                <w:highlight w:val="red"/>
                 <w:lang w:val="en-US"/>
               </w:rPr>
             </m:ctrlPr>
@@ -2380,6 +2197,7 @@
             <m:r>
               <w:rPr>
                 <w:rFonts w:ascii="Cambria Math" w:eastAsiaTheme="minorEastAsia" w:hAnsi="Cambria Math" w:cs="Times New Roman"/>
+                <w:highlight w:val="red"/>
               </w:rPr>
               <m:t>Y</m:t>
             </m:r>
@@ -2387,6 +2205,7 @@
               <w:rPr>
                 <w:rFonts w:ascii="Cambria Math" w:eastAsiaTheme="minorEastAsia" w:hAnsi="Cambria Math" w:cs="Times New Roman"/>
                 <w:i/>
+                <w:highlight w:val="red"/>
               </w:rPr>
             </m:ctrlPr>
           </m:e>
@@ -2394,6 +2213,7 @@
             <m:r>
               <w:rPr>
                 <w:rFonts w:ascii="Cambria Math" w:eastAsiaTheme="minorEastAsia" w:hAnsi="Cambria Math" w:cs="Times New Roman"/>
+                <w:highlight w:val="red"/>
               </w:rPr>
               <m:t>i</m:t>
             </m:r>
@@ -2402,6 +2222,7 @@
         <m:r>
           <w:rPr>
             <w:rFonts w:ascii="Cambria Math" w:eastAsiaTheme="minorEastAsia" w:hAnsi="Cambria Math" w:cs="Times New Roman"/>
+            <w:highlight w:val="red"/>
             <w:lang w:val="en-US"/>
           </w:rPr>
           <m:t>:</m:t>
@@ -2409,12 +2230,14 @@
         <m:r>
           <w:rPr>
             <w:rFonts w:ascii="Cambria Math" w:eastAsiaTheme="minorEastAsia" w:hAnsi="Cambria Math" w:cs="Times New Roman"/>
+            <w:highlight w:val="red"/>
           </w:rPr>
           <m:t>Distancia</m:t>
         </m:r>
         <m:r>
           <w:rPr>
             <w:rFonts w:ascii="Cambria Math" w:eastAsiaTheme="minorEastAsia" w:hAnsi="Cambria Math" w:cs="Times New Roman"/>
+            <w:highlight w:val="red"/>
             <w:lang w:val="en-US"/>
           </w:rPr>
           <m:t xml:space="preserve"> </m:t>
@@ -2422,12 +2245,14 @@
         <m:r>
           <w:rPr>
             <w:rFonts w:ascii="Cambria Math" w:eastAsiaTheme="minorEastAsia" w:hAnsi="Cambria Math" w:cs="Times New Roman"/>
+            <w:highlight w:val="red"/>
           </w:rPr>
           <m:t>total</m:t>
         </m:r>
         <m:r>
           <w:rPr>
             <w:rFonts w:ascii="Cambria Math" w:eastAsiaTheme="minorEastAsia" w:hAnsi="Cambria Math" w:cs="Times New Roman"/>
+            <w:highlight w:val="red"/>
             <w:lang w:val="en-US"/>
           </w:rPr>
           <m:t xml:space="preserve"> </m:t>
@@ -2435,12 +2260,14 @@
         <m:r>
           <w:rPr>
             <w:rFonts w:ascii="Cambria Math" w:eastAsiaTheme="minorEastAsia" w:hAnsi="Cambria Math" w:cs="Times New Roman"/>
+            <w:highlight w:val="red"/>
           </w:rPr>
           <m:t>recorrida</m:t>
         </m:r>
         <m:r>
           <w:rPr>
             <w:rFonts w:ascii="Cambria Math" w:eastAsiaTheme="minorEastAsia" w:hAnsi="Cambria Math" w:cs="Times New Roman"/>
+            <w:highlight w:val="red"/>
             <w:lang w:val="en-US"/>
           </w:rPr>
           <m:t xml:space="preserve"> </m:t>
@@ -2448,12 +2275,14 @@
         <m:r>
           <w:rPr>
             <w:rFonts w:ascii="Cambria Math" w:eastAsiaTheme="minorEastAsia" w:hAnsi="Cambria Math" w:cs="Times New Roman"/>
+            <w:highlight w:val="red"/>
           </w:rPr>
           <m:t>del</m:t>
         </m:r>
         <m:r>
           <w:rPr>
             <w:rFonts w:ascii="Cambria Math" w:eastAsiaTheme="minorEastAsia" w:hAnsi="Cambria Math" w:cs="Times New Roman"/>
+            <w:highlight w:val="red"/>
             <w:lang w:val="en-US"/>
           </w:rPr>
           <m:t xml:space="preserve"> </m:t>
@@ -2461,12 +2290,14 @@
         <m:r>
           <w:rPr>
             <w:rFonts w:ascii="Cambria Math" w:eastAsiaTheme="minorEastAsia" w:hAnsi="Cambria Math" w:cs="Times New Roman"/>
+            <w:highlight w:val="red"/>
           </w:rPr>
           <m:t>ve</m:t>
         </m:r>
         <m:r>
           <w:rPr>
             <w:rFonts w:ascii="Cambria Math" w:eastAsiaTheme="minorEastAsia" w:hAnsi="Cambria Math" w:cs="Times New Roman"/>
+            <w:highlight w:val="red"/>
             <w:lang w:val="en-US"/>
           </w:rPr>
           <m:t>hí</m:t>
@@ -2474,12 +2305,14 @@
         <m:r>
           <w:rPr>
             <w:rFonts w:ascii="Cambria Math" w:eastAsiaTheme="minorEastAsia" w:hAnsi="Cambria Math" w:cs="Times New Roman"/>
+            <w:highlight w:val="red"/>
           </w:rPr>
           <m:t>culo</m:t>
         </m:r>
         <m:r>
           <w:rPr>
             <w:rFonts w:ascii="Cambria Math" w:eastAsiaTheme="minorEastAsia" w:hAnsi="Cambria Math" w:cs="Times New Roman"/>
+            <w:highlight w:val="red"/>
             <w:lang w:val="en-US"/>
           </w:rPr>
           <m:t xml:space="preserve"> </m:t>
@@ -2487,6 +2320,7 @@
         <m:r>
           <w:rPr>
             <w:rFonts w:ascii="Cambria Math" w:eastAsiaTheme="minorEastAsia" w:hAnsi="Cambria Math" w:cs="Times New Roman"/>
+            <w:highlight w:val="red"/>
           </w:rPr>
           <m:t>i</m:t>
         </m:r>
@@ -2494,6 +2328,7 @@
       <w:r>
         <w:rPr>
           <w:rFonts w:eastAsiaTheme="minorEastAsia"/>
+          <w:highlight w:val="red"/>
           <w:lang w:val="en-US"/>
         </w:rPr>
         <w:t xml:space="preserve"> </w:t>
@@ -2503,18 +2338,10 @@
           <w:rFonts w:ascii="Times New Roman" w:eastAsiaTheme="minorEastAsia" w:hAnsi="Times New Roman" w:cs="Times New Roman"/>
           <w:b/>
           <w:bCs/>
+          <w:highlight w:val="red"/>
           <w:lang w:val="en-US"/>
         </w:rPr>
-        <w:t>Non</w:t>
-      </w:r>
-      <w:r>
-        <w:rPr>
-          <w:rFonts w:ascii="Times New Roman" w:eastAsiaTheme="minorEastAsia" w:hAnsi="Times New Roman" w:cs="Times New Roman"/>
-          <w:b/>
-          <w:bCs/>
-          <w:lang w:val="en-US"/>
-        </w:rPr>
-        <w:t>NegativeReal</w:t>
+        <w:t>NonNegativeReal</w:t>
       </w:r>
     </w:p>
     <w:p>
@@ -2532,6 +2359,7 @@
               <w:rPr>
                 <w:rFonts w:ascii="Cambria Math" w:eastAsiaTheme="minorEastAsia" w:hAnsi="Cambria Math" w:cs="Times New Roman"/>
                 <w:i/>
+                <w:highlight w:val="red"/>
               </w:rPr>
             </m:ctrlPr>
           </m:sSubPr>
@@ -2539,6 +2367,7 @@
             <m:r>
               <w:rPr>
                 <w:rFonts w:ascii="Cambria Math" w:eastAsiaTheme="minorEastAsia" w:hAnsi="Cambria Math" w:cs="Times New Roman"/>
+                <w:highlight w:val="red"/>
               </w:rPr>
               <m:t>Z</m:t>
             </m:r>
@@ -2547,6 +2376,7 @@
             <m:r>
               <w:rPr>
                 <w:rFonts w:ascii="Cambria Math" w:eastAsiaTheme="minorEastAsia" w:hAnsi="Cambria Math" w:cs="Times New Roman"/>
+                <w:highlight w:val="red"/>
               </w:rPr>
               <m:t>i</m:t>
             </m:r>
@@ -2555,6 +2385,7 @@
         <m:r>
           <w:rPr>
             <w:rFonts w:ascii="Cambria Math" w:eastAsiaTheme="minorEastAsia" w:hAnsi="Cambria Math" w:cs="Times New Roman"/>
+            <w:highlight w:val="red"/>
             <w:lang w:val="en-US"/>
           </w:rPr>
           <m:t>:</m:t>
@@ -2562,12 +2393,14 @@
         <m:r>
           <w:rPr>
             <w:rFonts w:ascii="Cambria Math" w:eastAsiaTheme="minorEastAsia" w:hAnsi="Cambria Math" w:cs="Times New Roman"/>
+            <w:highlight w:val="red"/>
           </w:rPr>
           <m:t>Distancia</m:t>
         </m:r>
         <m:r>
           <w:rPr>
             <w:rFonts w:ascii="Cambria Math" w:eastAsiaTheme="minorEastAsia" w:hAnsi="Cambria Math" w:cs="Times New Roman"/>
+            <w:highlight w:val="red"/>
             <w:lang w:val="en-US"/>
           </w:rPr>
           <m:t xml:space="preserve"> </m:t>
@@ -2575,12 +2408,14 @@
         <m:r>
           <w:rPr>
             <w:rFonts w:ascii="Cambria Math" w:eastAsiaTheme="minorEastAsia" w:hAnsi="Cambria Math" w:cs="Times New Roman"/>
+            <w:highlight w:val="red"/>
           </w:rPr>
           <m:t>restante</m:t>
         </m:r>
         <m:r>
           <w:rPr>
             <w:rFonts w:ascii="Cambria Math" w:eastAsiaTheme="minorEastAsia" w:hAnsi="Cambria Math" w:cs="Times New Roman"/>
+            <w:highlight w:val="red"/>
             <w:lang w:val="en-US"/>
           </w:rPr>
           <m:t xml:space="preserve"> </m:t>
@@ -2588,12 +2423,14 @@
         <m:r>
           <w:rPr>
             <w:rFonts w:ascii="Cambria Math" w:eastAsiaTheme="minorEastAsia" w:hAnsi="Cambria Math" w:cs="Times New Roman"/>
+            <w:highlight w:val="red"/>
           </w:rPr>
           <m:t>desde</m:t>
         </m:r>
         <m:r>
           <w:rPr>
             <w:rFonts w:ascii="Cambria Math" w:eastAsiaTheme="minorEastAsia" w:hAnsi="Cambria Math" w:cs="Times New Roman"/>
+            <w:highlight w:val="red"/>
             <w:lang w:val="en-US"/>
           </w:rPr>
           <m:t xml:space="preserve"> </m:t>
@@ -2601,12 +2438,14 @@
         <m:r>
           <w:rPr>
             <w:rFonts w:ascii="Cambria Math" w:eastAsiaTheme="minorEastAsia" w:hAnsi="Cambria Math" w:cs="Times New Roman"/>
+            <w:highlight w:val="red"/>
           </w:rPr>
           <m:t>la</m:t>
         </m:r>
         <m:r>
           <w:rPr>
             <w:rFonts w:ascii="Cambria Math" w:eastAsiaTheme="minorEastAsia" w:hAnsi="Cambria Math" w:cs="Times New Roman"/>
+            <w:highlight w:val="red"/>
             <w:lang w:val="en-US"/>
           </w:rPr>
           <m:t xml:space="preserve"> ú</m:t>
@@ -2614,12 +2453,14 @@
         <m:r>
           <w:rPr>
             <w:rFonts w:ascii="Cambria Math" w:eastAsiaTheme="minorEastAsia" w:hAnsi="Cambria Math" w:cs="Times New Roman"/>
+            <w:highlight w:val="red"/>
           </w:rPr>
           <m:t>ltima</m:t>
         </m:r>
         <m:r>
           <w:rPr>
             <w:rFonts w:ascii="Cambria Math" w:eastAsiaTheme="minorEastAsia" w:hAnsi="Cambria Math" w:cs="Times New Roman"/>
+            <w:highlight w:val="red"/>
             <w:lang w:val="en-US"/>
           </w:rPr>
           <m:t xml:space="preserve"> </m:t>
@@ -2627,12 +2468,14 @@
         <m:r>
           <w:rPr>
             <w:rFonts w:ascii="Cambria Math" w:eastAsiaTheme="minorEastAsia" w:hAnsi="Cambria Math" w:cs="Times New Roman"/>
+            <w:highlight w:val="red"/>
           </w:rPr>
           <m:t>recarga</m:t>
         </m:r>
         <m:r>
           <w:rPr>
             <w:rFonts w:ascii="Cambria Math" w:eastAsiaTheme="minorEastAsia" w:hAnsi="Cambria Math" w:cs="Times New Roman"/>
+            <w:highlight w:val="red"/>
             <w:lang w:val="en-US"/>
           </w:rPr>
           <m:t xml:space="preserve"> </m:t>
@@ -2640,12 +2483,14 @@
         <m:r>
           <w:rPr>
             <w:rFonts w:ascii="Cambria Math" w:eastAsiaTheme="minorEastAsia" w:hAnsi="Cambria Math" w:cs="Times New Roman"/>
+            <w:highlight w:val="red"/>
           </w:rPr>
           <m:t>del</m:t>
         </m:r>
         <m:r>
           <w:rPr>
             <w:rFonts w:ascii="Cambria Math" w:eastAsiaTheme="minorEastAsia" w:hAnsi="Cambria Math" w:cs="Times New Roman"/>
+            <w:highlight w:val="red"/>
             <w:lang w:val="en-US"/>
           </w:rPr>
           <m:t xml:space="preserve"> </m:t>
@@ -2653,12 +2498,14 @@
         <m:r>
           <w:rPr>
             <w:rFonts w:ascii="Cambria Math" w:eastAsiaTheme="minorEastAsia" w:hAnsi="Cambria Math" w:cs="Times New Roman"/>
+            <w:highlight w:val="red"/>
           </w:rPr>
           <m:t>ve</m:t>
         </m:r>
         <m:r>
           <w:rPr>
             <w:rFonts w:ascii="Cambria Math" w:eastAsiaTheme="minorEastAsia" w:hAnsi="Cambria Math" w:cs="Times New Roman"/>
+            <w:highlight w:val="red"/>
             <w:lang w:val="en-US"/>
           </w:rPr>
           <m:t>hí</m:t>
@@ -2666,12 +2513,14 @@
         <m:r>
           <w:rPr>
             <w:rFonts w:ascii="Cambria Math" w:eastAsiaTheme="minorEastAsia" w:hAnsi="Cambria Math" w:cs="Times New Roman"/>
+            <w:highlight w:val="red"/>
           </w:rPr>
           <m:t>culo</m:t>
         </m:r>
         <m:r>
           <w:rPr>
             <w:rFonts w:ascii="Cambria Math" w:eastAsiaTheme="minorEastAsia" w:hAnsi="Cambria Math" w:cs="Times New Roman"/>
+            <w:highlight w:val="red"/>
             <w:lang w:val="en-US"/>
           </w:rPr>
           <m:t xml:space="preserve"> </m:t>
@@ -2679,6 +2528,7 @@
         <m:r>
           <w:rPr>
             <w:rFonts w:ascii="Cambria Math" w:eastAsiaTheme="minorEastAsia" w:hAnsi="Cambria Math" w:cs="Times New Roman"/>
+            <w:highlight w:val="red"/>
           </w:rPr>
           <m:t>i</m:t>
         </m:r>
@@ -2686,6 +2536,7 @@
       <w:r>
         <w:rPr>
           <w:rFonts w:eastAsiaTheme="minorEastAsia"/>
+          <w:highlight w:val="red"/>
           <w:lang w:val="en-US"/>
         </w:rPr>
         <w:t xml:space="preserve"> </w:t>
@@ -2695,18 +2546,10 @@
           <w:rFonts w:ascii="Times New Roman" w:eastAsiaTheme="minorEastAsia" w:hAnsi="Times New Roman" w:cs="Times New Roman"/>
           <w:b/>
           <w:bCs/>
+          <w:highlight w:val="red"/>
           <w:lang w:val="en-US"/>
         </w:rPr>
-        <w:t>Non</w:t>
-      </w:r>
-      <w:r>
-        <w:rPr>
-          <w:rFonts w:ascii="Times New Roman" w:eastAsiaTheme="minorEastAsia" w:hAnsi="Times New Roman" w:cs="Times New Roman"/>
-          <w:b/>
-          <w:bCs/>
-          <w:lang w:val="en-US"/>
-        </w:rPr>
-        <w:t>NegativeReal</w:t>
+        <w:t>NonNegativeReal</w:t>
       </w:r>
     </w:p>
     <w:p>
@@ -2904,6 +2747,7 @@
         <m:r>
           <w:rPr>
             <w:rFonts w:ascii="Cambria Math" w:eastAsiaTheme="minorEastAsia" w:hAnsi="Cambria Math" w:cs="Times New Roman"/>
+            <w:highlight w:val="red"/>
             <w:lang w:val="en-US"/>
           </w:rPr>
           <m:t>R</m:t>
@@ -2914,6 +2758,7 @@
               <w:rPr>
                 <w:rFonts w:ascii="Cambria Math" w:eastAsiaTheme="minorEastAsia" w:hAnsi="Cambria Math" w:cs="Times New Roman"/>
                 <w:i/>
+                <w:highlight w:val="red"/>
                 <w:lang w:val="en-US"/>
               </w:rPr>
             </m:ctrlPr>
@@ -2922,6 +2767,7 @@
             <m:r>
               <w:rPr>
                 <w:rFonts w:ascii="Cambria Math" w:eastAsiaTheme="minorEastAsia" w:hAnsi="Cambria Math" w:cs="Times New Roman"/>
+                <w:highlight w:val="red"/>
                 <w:lang w:val="en-US"/>
               </w:rPr>
               <m:t>E</m:t>
@@ -2931,6 +2777,7 @@
             <m:r>
               <w:rPr>
                 <w:rFonts w:ascii="Cambria Math" w:eastAsiaTheme="minorEastAsia" w:hAnsi="Cambria Math" w:cs="Times New Roman"/>
+                <w:highlight w:val="red"/>
                 <w:lang w:val="en-US"/>
               </w:rPr>
               <m:t>i</m:t>
@@ -2940,6 +2787,7 @@
         <m:r>
           <w:rPr>
             <w:rFonts w:ascii="Cambria Math" w:eastAsiaTheme="minorEastAsia" w:hAnsi="Cambria Math" w:cs="Times New Roman"/>
+            <w:highlight w:val="red"/>
             <w:lang w:val="en-US"/>
           </w:rPr>
           <m:t>:Cantidad de combustible recargado del vehículo i</m:t>
@@ -2950,27 +2798,10 @@
           <w:rFonts w:ascii="Times New Roman" w:eastAsiaTheme="minorEastAsia" w:hAnsi="Times New Roman" w:cs="Times New Roman"/>
           <w:b/>
           <w:bCs/>
+          <w:highlight w:val="red"/>
           <w:lang w:val="en-US"/>
         </w:rPr>
-        <w:t xml:space="preserve"> </w:t>
-      </w:r>
-      <w:r>
-        <w:rPr>
-          <w:rFonts w:ascii="Times New Roman" w:eastAsiaTheme="minorEastAsia" w:hAnsi="Times New Roman" w:cs="Times New Roman"/>
-          <w:b/>
-          <w:bCs/>
-          <w:lang w:val="en-US"/>
-        </w:rPr>
-        <w:t>Non</w:t>
-      </w:r>
-      <w:r>
-        <w:rPr>
-          <w:rFonts w:ascii="Times New Roman" w:eastAsiaTheme="minorEastAsia" w:hAnsi="Times New Roman" w:cs="Times New Roman"/>
-          <w:b/>
-          <w:bCs/>
-          <w:lang w:val="en-US"/>
-        </w:rPr>
-        <w:t>NegativeReal</w:t>
+        <w:t xml:space="preserve"> NonNegativeReal</w:t>
       </w:r>
     </w:p>
     <w:p>
@@ -3307,6 +3138,7 @@
             </m:rPr>
             <w:rPr>
               <w:rFonts w:ascii="Cambria Math" w:eastAsiaTheme="minorEastAsia" w:hAnsi="Cambria Math"/>
+              <w:highlight w:val="red"/>
               <w:lang w:val="es-CO"/>
             </w:rPr>
             <m:t>R</m:t>
@@ -3319,6 +3151,7 @@
                   <w:b/>
                   <w:bCs/>
                   <w:i/>
+                  <w:highlight w:val="red"/>
                   <w:lang w:val="es-CO"/>
                 </w:rPr>
               </m:ctrlPr>
@@ -3330,6 +3163,7 @@
                 </m:rPr>
                 <w:rPr>
                   <w:rFonts w:ascii="Cambria Math" w:eastAsiaTheme="minorEastAsia" w:hAnsi="Cambria Math"/>
+                  <w:highlight w:val="red"/>
                   <w:lang w:val="es-CO"/>
                 </w:rPr>
                 <m:t>E</m:t>
@@ -3342,6 +3176,7 @@
                 </m:rPr>
                 <w:rPr>
                   <w:rFonts w:ascii="Cambria Math" w:eastAsiaTheme="minorEastAsia" w:hAnsi="Cambria Math"/>
+                  <w:highlight w:val="red"/>
                   <w:lang w:val="es-CO"/>
                 </w:rPr>
                 <m:t>i</m:t>
@@ -3354,6 +3189,7 @@
             </m:rPr>
             <w:rPr>
               <w:rFonts w:ascii="Cambria Math" w:eastAsiaTheme="minorEastAsia" w:hAnsi="Cambria Math"/>
+              <w:highlight w:val="red"/>
               <w:lang w:val="es-CO"/>
             </w:rPr>
             <m:t>=</m:t>
@@ -3366,6 +3202,7 @@
                   <w:b/>
                   <w:bCs/>
                   <w:i/>
+                  <w:highlight w:val="red"/>
                   <w:lang w:val="es-CO"/>
                 </w:rPr>
               </m:ctrlPr>
@@ -3379,6 +3216,7 @@
                       <w:b/>
                       <w:bCs/>
                       <w:i/>
+                      <w:highlight w:val="red"/>
                       <w:lang w:val="es-CO"/>
                     </w:rPr>
                   </m:ctrlPr>
@@ -3390,6 +3228,7 @@
                     </m:rPr>
                     <w:rPr>
                       <w:rFonts w:ascii="Cambria Math" w:hAnsi="Cambria Math"/>
+                      <w:highlight w:val="red"/>
                       <w:lang w:val="es-CO"/>
                     </w:rPr>
                     <m:t>Y</m:t>
@@ -3402,6 +3241,7 @@
                     </m:rPr>
                     <w:rPr>
                       <w:rFonts w:ascii="Cambria Math" w:hAnsi="Cambria Math"/>
+                      <w:highlight w:val="red"/>
                       <w:lang w:val="es-CO"/>
                     </w:rPr>
                     <m:t>i</m:t>
@@ -3414,6 +3254,7 @@
                 </m:rPr>
                 <w:rPr>
                   <w:rFonts w:ascii="Cambria Math" w:hAnsi="Cambria Math"/>
+                  <w:highlight w:val="red"/>
                   <w:lang w:val="es-CO"/>
                 </w:rPr>
                 <m:t>-</m:t>
@@ -3426,6 +3267,7 @@
                       <w:b/>
                       <w:bCs/>
                       <w:i/>
+                      <w:highlight w:val="red"/>
                       <w:lang w:val="es-CO"/>
                     </w:rPr>
                   </m:ctrlPr>
@@ -3437,6 +3279,7 @@
                     </m:rPr>
                     <w:rPr>
                       <w:rFonts w:ascii="Cambria Math" w:hAnsi="Cambria Math"/>
+                      <w:highlight w:val="red"/>
                       <w:lang w:val="es-CO"/>
                     </w:rPr>
                     <m:t>R</m:t>
@@ -3449,6 +3292,7 @@
                     </m:rPr>
                     <w:rPr>
                       <w:rFonts w:ascii="Cambria Math" w:hAnsi="Cambria Math"/>
+                      <w:highlight w:val="red"/>
                       <w:lang w:val="es-CO"/>
                     </w:rPr>
                     <m:t>i</m:t>
@@ -3463,6 +3307,7 @@
                 </m:rPr>
                 <w:rPr>
                   <w:rFonts w:ascii="Cambria Math" w:hAnsi="Cambria Math"/>
+                  <w:highlight w:val="red"/>
                   <w:lang w:val="es-CO"/>
                 </w:rPr>
                 <m:t>E</m:t>
@@ -3475,6 +3320,7 @@
                       <w:b/>
                       <w:bCs/>
                       <w:i/>
+                      <w:highlight w:val="red"/>
                       <w:lang w:val="es-CO"/>
                     </w:rPr>
                   </m:ctrlPr>
@@ -3486,6 +3332,7 @@
                     </m:rPr>
                     <w:rPr>
                       <w:rFonts w:ascii="Cambria Math" w:hAnsi="Cambria Math"/>
+                      <w:highlight w:val="red"/>
                       <w:lang w:val="es-CO"/>
                     </w:rPr>
                     <m:t>C</m:t>
@@ -3498,6 +3345,7 @@
                     </m:rPr>
                     <w:rPr>
                       <w:rFonts w:ascii="Cambria Math" w:hAnsi="Cambria Math"/>
+                      <w:highlight w:val="red"/>
                       <w:lang w:val="es-CO"/>
                     </w:rPr>
                     <m:t>i</m:t>
@@ -3553,17 +3401,7 @@
                   <w:rFonts w:ascii="Cambria Math" w:hAnsi="Cambria Math"/>
                   <w:lang w:val="es-CO"/>
                 </w:rPr>
-                <m:t>t</m:t>
-              </m:r>
-              <m:r>
-                <m:rPr>
-                  <m:sty m:val="bi"/>
-                </m:rPr>
-                <w:rPr>
-                  <w:rFonts w:ascii="Cambria Math" w:hAnsi="Cambria Math"/>
-                  <w:lang w:val="es-CO"/>
-                </w:rPr>
-                <m:t>iempo</m:t>
+                <m:t>tiempo</m:t>
               </m:r>
             </m:sub>
           </m:sSub>
@@ -3784,6 +3622,7 @@
                           <w:b/>
                           <w:bCs/>
                           <w:i/>
+                          <w:highlight w:val="red"/>
                           <w:lang w:val="es-CO"/>
                         </w:rPr>
                       </m:ctrlPr>
@@ -3795,6 +3634,7 @@
                         </m:rPr>
                         <w:rPr>
                           <w:rFonts w:ascii="Cambria Math" w:hAnsi="Cambria Math"/>
+                          <w:highlight w:val="red"/>
                           <w:lang w:val="es-CO"/>
                         </w:rPr>
                         <m:t>Y</m:t>
@@ -3807,6 +3647,7 @@
                         </m:rPr>
                         <w:rPr>
                           <w:rFonts w:ascii="Cambria Math" w:hAnsi="Cambria Math"/>
+                          <w:highlight w:val="red"/>
                           <w:lang w:val="es-CO"/>
                         </w:rPr>
                         <m:t>i</m:t>
@@ -3819,19 +3660,10 @@
                     </m:rPr>
                     <w:rPr>
                       <w:rFonts w:ascii="Cambria Math" w:hAnsi="Cambria Math"/>
+                      <w:highlight w:val="red"/>
                       <w:lang w:val="es-CO"/>
                     </w:rPr>
-                    <m:t>+</m:t>
-                  </m:r>
-                  <m:r>
-                    <m:rPr>
-                      <m:sty m:val="bi"/>
-                    </m:rPr>
-                    <w:rPr>
-                      <w:rFonts w:ascii="Cambria Math" w:hAnsi="Cambria Math"/>
-                      <w:lang w:val="es-CO"/>
-                    </w:rPr>
-                    <m:t>R</m:t>
+                    <m:t>+R</m:t>
                   </m:r>
                   <m:sSub>
                     <m:sSubPr>
@@ -3841,6 +3673,7 @@
                           <w:b/>
                           <w:bCs/>
                           <w:i/>
+                          <w:highlight w:val="red"/>
                           <w:lang w:val="es-CO"/>
                         </w:rPr>
                       </m:ctrlPr>
@@ -3852,6 +3685,7 @@
                         </m:rPr>
                         <w:rPr>
                           <w:rFonts w:ascii="Cambria Math" w:hAnsi="Cambria Math"/>
+                          <w:highlight w:val="red"/>
                           <w:lang w:val="es-CO"/>
                         </w:rPr>
                         <m:t>E</m:t>
@@ -3864,6 +3698,7 @@
                         </m:rPr>
                         <w:rPr>
                           <w:rFonts w:ascii="Cambria Math" w:hAnsi="Cambria Math"/>
+                          <w:highlight w:val="red"/>
                           <w:lang w:val="es-CO"/>
                         </w:rPr>
                         <m:t>i</m:t>
@@ -3876,6 +3711,7 @@
                     </m:rPr>
                     <w:rPr>
                       <w:rFonts w:ascii="Cambria Math" w:hAnsi="Cambria Math"/>
+                      <w:highlight w:val="red"/>
                       <w:lang w:val="es-CO"/>
                     </w:rPr>
                     <m:t>*</m:t>
@@ -3888,6 +3724,7 @@
                           <w:b/>
                           <w:bCs/>
                           <w:i/>
+                          <w:highlight w:val="red"/>
                           <w:lang w:val="es-CO"/>
                         </w:rPr>
                       </m:ctrlPr>
@@ -3899,6 +3736,7 @@
                         </m:rPr>
                         <w:rPr>
                           <w:rFonts w:ascii="Cambria Math" w:hAnsi="Cambria Math"/>
+                          <w:highlight w:val="red"/>
                           <w:lang w:val="es-CO"/>
                         </w:rPr>
                         <m:t>100*E</m:t>
@@ -3911,6 +3749,7 @@
                               <w:b/>
                               <w:bCs/>
                               <w:i/>
+                              <w:highlight w:val="red"/>
                               <w:lang w:val="es-CO"/>
                             </w:rPr>
                           </m:ctrlPr>
@@ -3922,6 +3761,7 @@
                             </m:rPr>
                             <w:rPr>
                               <w:rFonts w:ascii="Cambria Math" w:hAnsi="Cambria Math"/>
+                              <w:highlight w:val="red"/>
                               <w:lang w:val="es-CO"/>
                             </w:rPr>
                             <m:t>C</m:t>
@@ -3934,6 +3774,7 @@
                             </m:rPr>
                             <w:rPr>
                               <w:rFonts w:ascii="Cambria Math" w:hAnsi="Cambria Math"/>
+                              <w:highlight w:val="red"/>
                               <w:lang w:val="es-CO"/>
                             </w:rPr>
                             <m:t>i</m:t>
@@ -3950,6 +3791,7 @@
                               <w:b/>
                               <w:bCs/>
                               <w:i/>
+                              <w:highlight w:val="red"/>
                               <w:lang w:val="es-CO"/>
                             </w:rPr>
                           </m:ctrlPr>
@@ -3961,6 +3803,7 @@
                             </m:rPr>
                             <w:rPr>
                               <w:rFonts w:ascii="Cambria Math" w:hAnsi="Cambria Math"/>
+                              <w:highlight w:val="red"/>
                               <w:lang w:val="es-CO"/>
                             </w:rPr>
                             <m:t>R</m:t>
@@ -3973,6 +3816,7 @@
                             </m:rPr>
                             <w:rPr>
                               <w:rFonts w:ascii="Cambria Math" w:hAnsi="Cambria Math"/>
+                              <w:highlight w:val="red"/>
                               <w:lang w:val="es-CO"/>
                             </w:rPr>
                             <m:t>i</m:t>
@@ -3987,6 +3831,7 @@
                     </m:rPr>
                     <w:rPr>
                       <w:rFonts w:ascii="Cambria Math" w:hAnsi="Cambria Math"/>
+                      <w:highlight w:val="red"/>
                       <w:lang w:val="es-CO"/>
                     </w:rPr>
                     <m:t>*T</m:t>
@@ -3999,6 +3844,7 @@
                           <w:b/>
                           <w:bCs/>
                           <w:i/>
+                          <w:highlight w:val="red"/>
                           <w:lang w:val="es-CO"/>
                         </w:rPr>
                       </m:ctrlPr>
@@ -4010,6 +3856,7 @@
                         </m:rPr>
                         <w:rPr>
                           <w:rFonts w:ascii="Cambria Math" w:hAnsi="Cambria Math"/>
+                          <w:highlight w:val="red"/>
                           <w:lang w:val="es-CO"/>
                         </w:rPr>
                         <m:t>R</m:t>
@@ -4022,6 +3869,7 @@
                         </m:rPr>
                         <w:rPr>
                           <w:rFonts w:ascii="Cambria Math" w:hAnsi="Cambria Math"/>
+                          <w:highlight w:val="red"/>
                           <w:lang w:val="es-CO"/>
                         </w:rPr>
                         <m:t>i</m:t>
@@ -4203,6 +4051,7 @@
                   <w:b/>
                   <w:bCs/>
                   <w:i/>
+                  <w:highlight w:val="red"/>
                   <w:lang w:val="es-CO"/>
                 </w:rPr>
               </m:ctrlPr>
@@ -4214,6 +4063,7 @@
                 </m:rPr>
                 <w:rPr>
                   <w:rFonts w:ascii="Cambria Math" w:eastAsiaTheme="minorEastAsia" w:hAnsi="Cambria Math"/>
+                  <w:highlight w:val="red"/>
                   <w:lang w:val="es-CO"/>
                 </w:rPr>
                 <m:t>C</m:t>
@@ -4226,6 +4076,7 @@
                 </m:rPr>
                 <w:rPr>
                   <w:rFonts w:ascii="Cambria Math" w:eastAsiaTheme="minorEastAsia" w:hAnsi="Cambria Math"/>
+                  <w:highlight w:val="red"/>
                   <w:lang w:val="es-CO"/>
                 </w:rPr>
                 <m:t>recarga</m:t>
@@ -4238,6 +4089,7 @@
             </m:rPr>
             <w:rPr>
               <w:rFonts w:ascii="Cambria Math" w:eastAsiaTheme="minorEastAsia" w:hAnsi="Cambria Math"/>
+              <w:highlight w:val="red"/>
               <w:lang w:val="es-CO"/>
             </w:rPr>
             <m:t xml:space="preserve">= </m:t>
@@ -4253,6 +4105,7 @@
                   <w:b/>
                   <w:bCs/>
                   <w:i/>
+                  <w:highlight w:val="red"/>
                   <w:lang w:val="es-CO"/>
                 </w:rPr>
               </m:ctrlPr>
@@ -4264,6 +4117,7 @@
                 </m:rPr>
                 <w:rPr>
                   <w:rFonts w:ascii="Cambria Math" w:eastAsiaTheme="minorEastAsia" w:hAnsi="Cambria Math"/>
+                  <w:highlight w:val="red"/>
                   <w:lang w:val="es-CO"/>
                 </w:rPr>
                 <m:t>i</m:t>
@@ -4277,6 +4131,7 @@
                 </m:rPr>
                 <w:rPr>
                   <w:rFonts w:ascii="Cambria Math" w:eastAsiaTheme="minorEastAsia" w:hAnsi="Cambria Math"/>
+                  <w:highlight w:val="red"/>
                   <w:lang w:val="es-CO"/>
                 </w:rPr>
                 <m:t>R</m:t>
@@ -4289,6 +4144,7 @@
                       <w:b/>
                       <w:bCs/>
                       <w:i/>
+                      <w:highlight w:val="red"/>
                       <w:lang w:val="es-CO"/>
                     </w:rPr>
                   </m:ctrlPr>
@@ -4300,6 +4156,7 @@
                     </m:rPr>
                     <w:rPr>
                       <w:rFonts w:ascii="Cambria Math" w:eastAsiaTheme="minorEastAsia" w:hAnsi="Cambria Math"/>
+                      <w:highlight w:val="red"/>
                       <w:lang w:val="es-CO"/>
                     </w:rPr>
                     <m:t>E</m:t>
@@ -4312,6 +4169,7 @@
                     </m:rPr>
                     <w:rPr>
                       <w:rFonts w:ascii="Cambria Math" w:eastAsiaTheme="minorEastAsia" w:hAnsi="Cambria Math"/>
+                      <w:highlight w:val="red"/>
                       <w:lang w:val="es-CO"/>
                     </w:rPr>
                     <m:t>i</m:t>
@@ -4324,6 +4182,7 @@
                 </m:rPr>
                 <w:rPr>
                   <w:rFonts w:ascii="Cambria Math" w:eastAsiaTheme="minorEastAsia" w:hAnsi="Cambria Math"/>
+                  <w:highlight w:val="red"/>
                   <w:lang w:val="es-CO"/>
                 </w:rPr>
                 <m:t>*CR</m:t>
@@ -4336,6 +4195,7 @@
                       <w:b/>
                       <w:bCs/>
                       <w:i/>
+                      <w:highlight w:val="red"/>
                       <w:lang w:val="es-CO"/>
                     </w:rPr>
                   </m:ctrlPr>
@@ -4347,6 +4207,7 @@
                     </m:rPr>
                     <w:rPr>
                       <w:rFonts w:ascii="Cambria Math" w:eastAsiaTheme="minorEastAsia" w:hAnsi="Cambria Math"/>
+                      <w:highlight w:val="red"/>
                       <w:lang w:val="es-CO"/>
                     </w:rPr>
                     <m:t>C</m:t>
@@ -4361,6 +4222,7 @@
                           <w:b/>
                           <w:bCs/>
                           <w:i/>
+                          <w:highlight w:val="red"/>
                           <w:lang w:val="es-CO"/>
                         </w:rPr>
                       </m:ctrlPr>
@@ -4372,6 +4234,7 @@
                         </m:rPr>
                         <w:rPr>
                           <w:rFonts w:ascii="Cambria Math" w:eastAsiaTheme="minorEastAsia" w:hAnsi="Cambria Math"/>
+                          <w:highlight w:val="red"/>
                           <w:lang w:val="es-CO"/>
                         </w:rPr>
                         <m:t>T</m:t>
@@ -4384,6 +4247,7 @@
                         </m:rPr>
                         <w:rPr>
                           <w:rFonts w:ascii="Cambria Math" w:eastAsiaTheme="minorEastAsia" w:hAnsi="Cambria Math"/>
+                          <w:highlight w:val="red"/>
                           <w:lang w:val="es-CO"/>
                         </w:rPr>
                         <m:t>i</m:t>
@@ -4710,6 +4574,7 @@
             </m:rPr>
             <w:rPr>
               <w:rFonts w:ascii="Cambria Math" w:eastAsiaTheme="minorEastAsia" w:hAnsi="Cambria Math"/>
+              <w:highlight w:val="red"/>
               <w:lang w:val="es-CO"/>
             </w:rPr>
             <m:t>+</m:t>
@@ -4722,6 +4587,7 @@
                   <w:b/>
                   <w:bCs/>
                   <w:i/>
+                  <w:highlight w:val="red"/>
                   <w:lang w:val="es-CO"/>
                 </w:rPr>
               </m:ctrlPr>
@@ -4733,6 +4599,7 @@
                 </m:rPr>
                 <w:rPr>
                   <w:rFonts w:ascii="Cambria Math" w:eastAsiaTheme="minorEastAsia" w:hAnsi="Cambria Math"/>
+                  <w:highlight w:val="red"/>
                   <w:lang w:val="es-CO"/>
                 </w:rPr>
                 <m:t>C</m:t>
@@ -4745,6 +4612,7 @@
                 </m:rPr>
                 <w:rPr>
                   <w:rFonts w:ascii="Cambria Math" w:eastAsiaTheme="minorEastAsia" w:hAnsi="Cambria Math"/>
+                  <w:highlight w:val="red"/>
                   <w:lang w:val="es-CO"/>
                 </w:rPr>
                 <m:t>recarg</m:t>
@@ -4757,6 +4625,7 @@
                       <w:b/>
                       <w:bCs/>
                       <w:i/>
+                      <w:highlight w:val="red"/>
                       <w:lang w:val="es-CO"/>
                     </w:rPr>
                   </m:ctrlPr>
@@ -4768,6 +4637,7 @@
                     </m:rPr>
                     <w:rPr>
                       <w:rFonts w:ascii="Cambria Math" w:eastAsiaTheme="minorEastAsia" w:hAnsi="Cambria Math"/>
+                      <w:highlight w:val="red"/>
                       <w:lang w:val="es-CO"/>
                     </w:rPr>
                     <m:t>a</m:t>
@@ -4780,6 +4650,7 @@
                     </m:rPr>
                     <w:rPr>
                       <w:rFonts w:ascii="Cambria Math" w:eastAsiaTheme="minorEastAsia" w:hAnsi="Cambria Math"/>
+                      <w:highlight w:val="red"/>
                       <w:lang w:val="es-CO"/>
                     </w:rPr>
                     <m:t>i</m:t>
@@ -4864,7 +4735,6 @@
             <w:rPr>
               <w:rFonts w:ascii="Cambria Math" w:eastAsiaTheme="minorEastAsia" w:hAnsi="Cambria Math"/>
             </w:rPr>
-            <w:lastRenderedPageBreak/>
             <m:t>Min(</m:t>
           </m:r>
           <m:r>
@@ -4874,25 +4744,7 @@
             <w:rPr>
               <w:rFonts w:ascii="Cambria Math" w:hAnsi="Cambria Math"/>
             </w:rPr>
-            <m:t>z</m:t>
-          </m:r>
-          <m:r>
-            <m:rPr>
-              <m:sty m:val="bi"/>
-            </m:rPr>
-            <w:rPr>
-              <w:rFonts w:ascii="Cambria Math" w:hAnsi="Cambria Math"/>
-            </w:rPr>
-            <m:t>)</m:t>
-          </m:r>
-          <m:r>
-            <m:rPr>
-              <m:sty m:val="bi"/>
-            </m:rPr>
-            <w:rPr>
-              <w:rFonts w:ascii="Cambria Math" w:hAnsi="Cambria Math"/>
-            </w:rPr>
-            <m:t>=</m:t>
+            <m:t>z)=</m:t>
           </m:r>
           <m:r>
             <m:rPr>
@@ -4948,7 +4800,13 @@
         <w:rPr>
           <w:b/>
         </w:rPr>
-        <w:t>Nodo Origen:</w:t>
+        <w:t>Salida desde un depósito</w:t>
+      </w:r>
+      <w:r>
+        <w:rPr>
+          <w:b/>
+        </w:rPr>
+        <w:t>:</w:t>
       </w:r>
     </w:p>
     <w:p>
@@ -4959,7 +4817,13 @@
         <w:rPr>
           <w:bCs/>
         </w:rPr>
-        <w:t xml:space="preserve">Todos los vehículos deben salir de </w:t>
+        <w:t>Cada</w:t>
+      </w:r>
+      <w:r>
+        <w:rPr>
+          <w:bCs/>
+        </w:rPr>
+        <w:t xml:space="preserve"> vehículo debe salir de </w:t>
       </w:r>
       <w:r>
         <w:rPr>
@@ -5100,6 +4964,155 @@
     <w:p>
       <w:pPr>
         <w:pStyle w:val="Prrafodelista"/>
+        <w:numPr>
+          <w:ilvl w:val="0"/>
+          <w:numId w:val="1"/>
+        </w:numPr>
+        <w:rPr>
+          <w:b/>
+        </w:rPr>
+      </w:pPr>
+      <w:r>
+        <w:rPr>
+          <w:b/>
+        </w:rPr>
+        <w:t>Regreso al depósito de origen</w:t>
+      </w:r>
+    </w:p>
+    <w:p>
+      <w:pPr>
+        <w:pStyle w:val="Prrafodelista"/>
+        <w:rPr>
+          <w:bCs/>
+        </w:rPr>
+      </w:pPr>
+      <w:r>
+        <w:rPr>
+          <w:bCs/>
+        </w:rPr>
+        <w:t>Cada vehículo tiene que volver a un centro de distribución al finalizar su recorrido.</w:t>
+      </w:r>
+    </w:p>
+    <w:p>
+      <w:pPr>
+        <w:rPr>
+          <w:rFonts w:ascii="Times New Roman" w:eastAsiaTheme="minorEastAsia" w:hAnsi="Times New Roman" w:cs="Times New Roman"/>
+        </w:rPr>
+      </w:pPr>
+      <m:oMathPara>
+        <m:oMath>
+          <m:nary>
+            <m:naryPr>
+              <m:chr m:val="∑"/>
+              <m:limLoc m:val="undOvr"/>
+              <m:ctrlPr>
+                <w:rPr>
+                  <w:rFonts w:ascii="Cambria Math" w:eastAsiaTheme="minorEastAsia" w:hAnsi="Cambria Math" w:cs="Times New Roman"/>
+                  <w:i/>
+                </w:rPr>
+              </m:ctrlPr>
+            </m:naryPr>
+            <m:sub>
+              <m:r>
+                <w:rPr>
+                  <w:rFonts w:ascii="Cambria Math" w:eastAsiaTheme="minorEastAsia" w:hAnsi="Cambria Math" w:cs="Times New Roman"/>
+                </w:rPr>
+                <m:t>i| i∈D</m:t>
+              </m:r>
+            </m:sub>
+            <m:sup>
+              <m:r>
+                <w:rPr>
+                  <w:rFonts w:ascii="Cambria Math" w:eastAsiaTheme="minorEastAsia" w:hAnsi="Cambria Math" w:cs="Times New Roman"/>
+                </w:rPr>
+                <m:t>N</m:t>
+              </m:r>
+            </m:sup>
+            <m:e>
+              <m:nary>
+                <m:naryPr>
+                  <m:chr m:val="∑"/>
+                  <m:limLoc m:val="undOvr"/>
+                  <m:ctrlPr>
+                    <w:rPr>
+                      <w:rFonts w:ascii="Cambria Math" w:eastAsiaTheme="minorEastAsia" w:hAnsi="Cambria Math" w:cs="Times New Roman"/>
+                      <w:i/>
+                    </w:rPr>
+                  </m:ctrlPr>
+                </m:naryPr>
+                <m:sub>
+                  <m:r>
+                    <w:rPr>
+                      <w:rFonts w:ascii="Cambria Math" w:eastAsiaTheme="minorEastAsia" w:hAnsi="Cambria Math" w:cs="Times New Roman"/>
+                    </w:rPr>
+                    <m:t>j</m:t>
+                  </m:r>
+                </m:sub>
+                <m:sup>
+                  <m:r>
+                    <w:rPr>
+                      <w:rFonts w:ascii="Cambria Math" w:eastAsiaTheme="minorEastAsia" w:hAnsi="Cambria Math" w:cs="Times New Roman"/>
+                    </w:rPr>
+                    <m:t>N</m:t>
+                  </m:r>
+                </m:sup>
+                <m:e>
+                  <m:sSubSup>
+                    <m:sSubSupPr>
+                      <m:ctrlPr>
+                        <w:rPr>
+                          <w:rFonts w:ascii="Cambria Math" w:eastAsiaTheme="minorEastAsia" w:hAnsi="Cambria Math" w:cs="Times New Roman"/>
+                          <w:i/>
+                        </w:rPr>
+                      </m:ctrlPr>
+                    </m:sSubSupPr>
+                    <m:e>
+                      <m:r>
+                        <w:rPr>
+                          <w:rFonts w:ascii="Cambria Math" w:eastAsiaTheme="minorEastAsia" w:hAnsi="Cambria Math" w:cs="Times New Roman"/>
+                        </w:rPr>
+                        <m:t>x</m:t>
+                      </m:r>
+                    </m:e>
+                    <m:sub>
+                      <m:r>
+                        <w:rPr>
+                          <w:rFonts w:ascii="Cambria Math" w:eastAsiaTheme="minorEastAsia" w:hAnsi="Cambria Math" w:cs="Times New Roman"/>
+                        </w:rPr>
+                        <m:t>ji</m:t>
+                      </m:r>
+                    </m:sub>
+                    <m:sup>
+                      <m:r>
+                        <w:rPr>
+                          <w:rFonts w:ascii="Cambria Math" w:eastAsiaTheme="minorEastAsia" w:hAnsi="Cambria Math" w:cs="Times New Roman"/>
+                        </w:rPr>
+                        <m:t>k</m:t>
+                      </m:r>
+                    </m:sup>
+                  </m:sSubSup>
+                  <m:r>
+                    <w:rPr>
+                      <w:rFonts w:ascii="Cambria Math" w:eastAsiaTheme="minorEastAsia" w:hAnsi="Cambria Math" w:cs="Times New Roman"/>
+                    </w:rPr>
+                    <m:t>=1</m:t>
+                  </m:r>
+                </m:e>
+              </m:nary>
+              <m:r>
+                <w:rPr>
+                  <w:rFonts w:ascii="Cambria Math" w:eastAsiaTheme="minorEastAsia" w:hAnsi="Cambria Math" w:cs="Times New Roman"/>
+                </w:rPr>
+                <m:t>∀k∈V</m:t>
+              </m:r>
+            </m:e>
+          </m:nary>
+        </m:oMath>
+      </m:oMathPara>
+    </w:p>
+    <w:p>
+      <w:pPr>
+        <w:pStyle w:val="Prrafodelista"/>
         <w:rPr>
           <w:b/>
           <w:sz w:val="28"/>
@@ -5122,67 +5135,13 @@
         <w:rPr>
           <w:b/>
         </w:rPr>
-        <w:t>Cada vehículo</w:t>
-      </w:r>
-      <w:r>
-        <w:rPr>
-          <w:b/>
-        </w:rPr>
-        <w:t xml:space="preserve"> </w:t>
-      </w:r>
-      <w:r>
-        <w:rPr>
-          <w:b/>
-        </w:rPr>
-        <w:t>debe</w:t>
-      </w:r>
-      <w:r>
-        <w:rPr>
-          <w:b/>
-        </w:rPr>
-        <w:t xml:space="preserve"> </w:t>
-      </w:r>
-      <w:r>
-        <w:rPr>
-          <w:b/>
-        </w:rPr>
-        <w:t xml:space="preserve">entrar y salir </w:t>
-      </w:r>
-      <w:r>
-        <w:rPr>
-          <w:b/>
-        </w:rPr>
-        <w:t xml:space="preserve">de cada localidad o punto </w:t>
-      </w:r>
-      <w:r>
-        <w:rPr>
-          <w:b/>
-        </w:rPr>
-        <w:t>(</w:t>
-      </w:r>
-      <w:r>
-        <w:rPr>
-          <w:b/>
-        </w:rPr>
-        <w:t>que le es asignado</w:t>
-      </w:r>
-      <w:r>
-        <w:rPr>
-          <w:b/>
-        </w:rPr>
-        <w:t>)</w:t>
-      </w:r>
-      <w:r>
-        <w:rPr>
-          <w:b/>
-        </w:rPr>
-        <w:t xml:space="preserve"> </w:t>
-      </w:r>
-      <w:r>
-        <w:rPr>
-          <w:b/>
-        </w:rPr>
-        <w:t xml:space="preserve">exactamente una vez. </w:t>
+        <w:t>Flujo correcto entre nodos</w:t>
+      </w:r>
+      <w:r>
+        <w:rPr>
+          <w:b/>
+        </w:rPr>
+        <w:t xml:space="preserve">. </w:t>
       </w:r>
     </w:p>
     <w:p>
@@ -5360,37 +5319,7 @@
                 <w:rPr>
                   <w:rFonts w:ascii="Cambria Math" w:hAnsi="Cambria Math"/>
                 </w:rPr>
-                <m:t xml:space="preserve">   ∀k∈</m:t>
-              </m:r>
-              <m:r>
-                <w:rPr>
-                  <w:rFonts w:ascii="Cambria Math" w:hAnsi="Cambria Math"/>
-                </w:rPr>
-                <m:t>V</m:t>
-              </m:r>
-              <m:r>
-                <w:rPr>
-                  <w:rFonts w:ascii="Cambria Math" w:hAnsi="Cambria Math"/>
-                </w:rPr>
-                <m:t>, ∀i∈</m:t>
-              </m:r>
-              <m:r>
-                <w:rPr>
-                  <w:rFonts w:ascii="Cambria Math" w:hAnsi="Cambria Math"/>
-                </w:rPr>
-                <m:t>N</m:t>
-              </m:r>
-              <m:r>
-                <w:rPr>
-                  <w:rFonts w:ascii="Cambria Math" w:hAnsi="Cambria Math"/>
-                </w:rPr>
-                <m:t>|i∉</m:t>
-              </m:r>
-              <m:r>
-                <w:rPr>
-                  <w:rFonts w:ascii="Cambria Math" w:hAnsi="Cambria Math"/>
-                </w:rPr>
-                <m:t>D</m:t>
+                <m:t xml:space="preserve">   ∀k∈V, ∀i∈N|i∉D</m:t>
               </m:r>
             </m:e>
           </m:nary>
@@ -5608,25 +5537,7 @@
             <w:rPr>
               <w:rFonts w:ascii="Cambria Math" w:hAnsi="Cambria Math"/>
             </w:rPr>
-            <m:t xml:space="preserve"> ∀k∈</m:t>
-          </m:r>
-          <m:r>
-            <w:rPr>
-              <w:rFonts w:ascii="Cambria Math" w:hAnsi="Cambria Math"/>
-            </w:rPr>
-            <m:t>V</m:t>
-          </m:r>
-          <m:r>
-            <w:rPr>
-              <w:rFonts w:ascii="Cambria Math" w:hAnsi="Cambria Math"/>
-            </w:rPr>
-            <m:t>,∀i∈</m:t>
-          </m:r>
-          <m:r>
-            <w:rPr>
-              <w:rFonts w:ascii="Cambria Math" w:hAnsi="Cambria Math"/>
-            </w:rPr>
-            <m:t>N</m:t>
+            <m:t xml:space="preserve"> ∀k∈V,∀i∈N</m:t>
           </m:r>
           <m:d>
             <m:dPr>
@@ -5644,25 +5555,7 @@
                 <w:rPr>
                   <w:rFonts w:ascii="Cambria Math" w:hAnsi="Cambria Math"/>
                 </w:rPr>
-                <m:t>i≠j∧i∉</m:t>
-              </m:r>
-              <m:r>
-                <w:rPr>
-                  <w:rFonts w:ascii="Cambria Math" w:hAnsi="Cambria Math"/>
-                </w:rPr>
-                <m:t>D</m:t>
-              </m:r>
-              <m:r>
-                <w:rPr>
-                  <w:rFonts w:ascii="Cambria Math" w:hAnsi="Cambria Math"/>
-                </w:rPr>
-                <m:t>, ∀j∈</m:t>
-              </m:r>
-              <m:r>
-                <w:rPr>
-                  <w:rFonts w:ascii="Cambria Math" w:hAnsi="Cambria Math"/>
-                </w:rPr>
-                <m:t>N</m:t>
+                <m:t>i≠j∧i∉D, ∀j∈N</m:t>
               </m:r>
             </m:e>
           </m:d>
@@ -5670,13 +5563,7 @@
             <w:rPr>
               <w:rFonts w:ascii="Cambria Math" w:hAnsi="Cambria Math"/>
             </w:rPr>
-            <m:t>j∉</m:t>
-          </m:r>
-          <m:r>
-            <w:rPr>
-              <w:rFonts w:ascii="Cambria Math" w:hAnsi="Cambria Math"/>
-            </w:rPr>
-            <m:t>D</m:t>
+            <m:t>j∉D</m:t>
           </m:r>
         </m:oMath>
       </m:oMathPara>
@@ -5696,192 +5583,7 @@
         <w:rPr>
           <w:b/>
         </w:rPr>
-        <w:t>Nodo Final</w:t>
-      </w:r>
-    </w:p>
-    <w:p>
-      <w:pPr>
-        <w:pStyle w:val="Prrafodelista"/>
-        <w:rPr>
-          <w:bCs/>
-        </w:rPr>
-      </w:pPr>
-      <w:r>
-        <w:rPr>
-          <w:bCs/>
-        </w:rPr>
-        <w:t>Decidimos que cada vehículo tiene que volver</w:t>
-      </w:r>
-      <w:r>
-        <w:rPr>
-          <w:bCs/>
-        </w:rPr>
-        <w:t xml:space="preserve"> a</w:t>
-      </w:r>
-      <w:r>
-        <w:rPr>
-          <w:bCs/>
-        </w:rPr>
-        <w:t xml:space="preserve"> un</w:t>
-      </w:r>
-      <w:r>
-        <w:rPr>
-          <w:bCs/>
-        </w:rPr>
-        <w:t xml:space="preserve"> centro de distribución</w:t>
-      </w:r>
-      <w:r>
-        <w:rPr>
-          <w:bCs/>
-        </w:rPr>
-        <w:t>.</w:t>
-      </w:r>
-    </w:p>
-    <w:p>
-      <w:pPr>
-        <w:rPr>
-          <w:rFonts w:ascii="Times New Roman" w:eastAsiaTheme="minorEastAsia" w:hAnsi="Times New Roman" w:cs="Times New Roman"/>
-        </w:rPr>
-      </w:pPr>
-      <m:oMathPara>
-        <m:oMath>
-          <m:nary>
-            <m:naryPr>
-              <m:chr m:val="∑"/>
-              <m:limLoc m:val="undOvr"/>
-              <m:ctrlPr>
-                <w:rPr>
-                  <w:rFonts w:ascii="Cambria Math" w:eastAsiaTheme="minorEastAsia" w:hAnsi="Cambria Math" w:cs="Times New Roman"/>
-                  <w:i/>
-                </w:rPr>
-              </m:ctrlPr>
-            </m:naryPr>
-            <m:sub>
-              <m:r>
-                <w:rPr>
-                  <w:rFonts w:ascii="Cambria Math" w:eastAsiaTheme="minorEastAsia" w:hAnsi="Cambria Math" w:cs="Times New Roman"/>
-                </w:rPr>
-                <m:t>i| i∈D</m:t>
-              </m:r>
-            </m:sub>
-            <m:sup>
-              <m:r>
-                <w:rPr>
-                  <w:rFonts w:ascii="Cambria Math" w:eastAsiaTheme="minorEastAsia" w:hAnsi="Cambria Math" w:cs="Times New Roman"/>
-                </w:rPr>
-                <m:t>N</m:t>
-              </m:r>
-            </m:sup>
-            <m:e>
-              <m:nary>
-                <m:naryPr>
-                  <m:chr m:val="∑"/>
-                  <m:limLoc m:val="undOvr"/>
-                  <m:ctrlPr>
-                    <w:rPr>
-                      <w:rFonts w:ascii="Cambria Math" w:eastAsiaTheme="minorEastAsia" w:hAnsi="Cambria Math" w:cs="Times New Roman"/>
-                      <w:i/>
-                    </w:rPr>
-                  </m:ctrlPr>
-                </m:naryPr>
-                <m:sub>
-                  <m:r>
-                    <w:rPr>
-                      <w:rFonts w:ascii="Cambria Math" w:eastAsiaTheme="minorEastAsia" w:hAnsi="Cambria Math" w:cs="Times New Roman"/>
-                    </w:rPr>
-                    <m:t>j</m:t>
-                  </m:r>
-                </m:sub>
-                <m:sup>
-                  <m:r>
-                    <w:rPr>
-                      <w:rFonts w:ascii="Cambria Math" w:eastAsiaTheme="minorEastAsia" w:hAnsi="Cambria Math" w:cs="Times New Roman"/>
-                    </w:rPr>
-                    <m:t>N</m:t>
-                  </m:r>
-                </m:sup>
-                <m:e>
-                  <m:sSubSup>
-                    <m:sSubSupPr>
-                      <m:ctrlPr>
-                        <w:rPr>
-                          <w:rFonts w:ascii="Cambria Math" w:eastAsiaTheme="minorEastAsia" w:hAnsi="Cambria Math" w:cs="Times New Roman"/>
-                          <w:i/>
-                        </w:rPr>
-                      </m:ctrlPr>
-                    </m:sSubSupPr>
-                    <m:e>
-                      <m:r>
-                        <w:rPr>
-                          <w:rFonts w:ascii="Cambria Math" w:eastAsiaTheme="minorEastAsia" w:hAnsi="Cambria Math" w:cs="Times New Roman"/>
-                        </w:rPr>
-                        <m:t>x</m:t>
-                      </m:r>
-                    </m:e>
-                    <m:sub>
-                      <m:r>
-                        <w:rPr>
-                          <w:rFonts w:ascii="Cambria Math" w:eastAsiaTheme="minorEastAsia" w:hAnsi="Cambria Math" w:cs="Times New Roman"/>
-                        </w:rPr>
-                        <m:t>j</m:t>
-                      </m:r>
-                      <m:r>
-                        <w:rPr>
-                          <w:rFonts w:ascii="Cambria Math" w:eastAsiaTheme="minorEastAsia" w:hAnsi="Cambria Math" w:cs="Times New Roman"/>
-                        </w:rPr>
-                        <m:t>i</m:t>
-                      </m:r>
-                    </m:sub>
-                    <m:sup>
-                      <m:r>
-                        <w:rPr>
-                          <w:rFonts w:ascii="Cambria Math" w:eastAsiaTheme="minorEastAsia" w:hAnsi="Cambria Math" w:cs="Times New Roman"/>
-                        </w:rPr>
-                        <m:t>k</m:t>
-                      </m:r>
-                    </m:sup>
-                  </m:sSubSup>
-                  <m:r>
-                    <w:rPr>
-                      <w:rFonts w:ascii="Cambria Math" w:eastAsiaTheme="minorEastAsia" w:hAnsi="Cambria Math" w:cs="Times New Roman"/>
-                    </w:rPr>
-                    <m:t>=</m:t>
-                  </m:r>
-                  <m:r>
-                    <w:rPr>
-                      <w:rFonts w:ascii="Cambria Math" w:eastAsiaTheme="minorEastAsia" w:hAnsi="Cambria Math" w:cs="Times New Roman"/>
-                    </w:rPr>
-                    <m:t>1</m:t>
-                  </m:r>
-                </m:e>
-              </m:nary>
-              <m:r>
-                <w:rPr>
-                  <w:rFonts w:ascii="Cambria Math" w:eastAsiaTheme="minorEastAsia" w:hAnsi="Cambria Math" w:cs="Times New Roman"/>
-                </w:rPr>
-                <m:t>∀k∈V</m:t>
-              </m:r>
-            </m:e>
-          </m:nary>
-        </m:oMath>
-      </m:oMathPara>
-    </w:p>
-    <w:p>
-      <w:pPr>
-        <w:pStyle w:val="Prrafodelista"/>
-        <w:numPr>
-          <w:ilvl w:val="0"/>
-          <w:numId w:val="1"/>
-        </w:numPr>
-        <w:rPr>
-          <w:b/>
-        </w:rPr>
-      </w:pPr>
-      <w:r>
-        <w:rPr>
-          <w:b/>
-        </w:rPr>
-        <w:t>Capacidad Máxima de carga de cada vehículo</w:t>
+        <w:t>Capacidad Máxima de Carga</w:t>
       </w:r>
     </w:p>
     <w:p>
@@ -5992,7 +5694,7 @@
         <w:rPr>
           <w:b/>
         </w:rPr>
-        <w:t>Demanda Clientes</w:t>
+        <w:t>Demanda de los clientes</w:t>
       </w:r>
     </w:p>
     <w:p>
@@ -6132,13 +5834,7 @@
             <w:rPr>
               <w:rFonts w:ascii="Cambria Math" w:hAnsi="Cambria Math"/>
             </w:rPr>
-            <m:t>∀</m:t>
-          </m:r>
-          <m:r>
-            <w:rPr>
-              <w:rFonts w:ascii="Cambria Math" w:hAnsi="Cambria Math"/>
-            </w:rPr>
-            <m:t>i∈C</m:t>
+            <m:t>∀i∈C</m:t>
           </m:r>
         </m:oMath>
       </m:oMathPara>
@@ -6158,7 +5854,6 @@
         <w:rPr>
           <w:b/>
         </w:rPr>
-        <w:lastRenderedPageBreak/>
         <w:t>Capacidad y Demanda</w:t>
       </w:r>
     </w:p>
@@ -6374,27 +6069,206 @@
           <w:rFonts w:eastAsiaTheme="minorEastAsia"/>
           <w:b/>
         </w:rPr>
-        <w:t>Capacidad del depósito (Caso 4)</w:t>
+        <w:t>Distancia máxima (Rango) del vehículo</w:t>
       </w:r>
     </w:p>
     <w:p>
       <w:pPr>
         <w:pStyle w:val="Prrafodelista"/>
-        <w:numPr>
-          <w:ilvl w:val="0"/>
-          <w:numId w:val="1"/>
-        </w:numPr>
-        <w:rPr>
-          <w:b/>
-        </w:rPr>
-      </w:pPr>
-      <w:r>
         <w:rPr>
           <w:rFonts w:eastAsiaTheme="minorEastAsia"/>
-          <w:b/>
-        </w:rPr>
-        <w:t>Distancia máxima (Rango) del vehículo</w:t>
-      </w:r>
+          <w:bCs/>
+        </w:rPr>
+      </w:pPr>
+      <w:r>
+        <w:rPr>
+          <w:rFonts w:eastAsiaTheme="minorEastAsia"/>
+          <w:bCs/>
+        </w:rPr>
+        <w:lastRenderedPageBreak/>
+        <w:t>Cada vehículo no puede hacer un recorrido de mayor distancia al rango máximo que tiene.</w:t>
+      </w:r>
+    </w:p>
+    <w:p>
+      <w:pPr>
+        <w:pStyle w:val="Prrafodelista"/>
+        <w:rPr>
+          <w:bCs/>
+        </w:rPr>
+      </w:pPr>
+      <m:oMathPara>
+        <m:oMath>
+          <m:nary>
+            <m:naryPr>
+              <m:chr m:val="∑"/>
+              <m:limLoc m:val="undOvr"/>
+              <m:ctrlPr>
+                <w:rPr>
+                  <w:rFonts w:ascii="Cambria Math" w:hAnsi="Cambria Math"/>
+                  <w:bCs/>
+                  <w:i/>
+                </w:rPr>
+              </m:ctrlPr>
+            </m:naryPr>
+            <m:sub>
+              <m:r>
+                <w:rPr>
+                  <w:rFonts w:ascii="Cambria Math" w:hAnsi="Cambria Math"/>
+                </w:rPr>
+                <m:t>i</m:t>
+              </m:r>
+            </m:sub>
+            <m:sup>
+              <m:r>
+                <w:rPr>
+                  <w:rFonts w:ascii="Cambria Math" w:hAnsi="Cambria Math"/>
+                </w:rPr>
+                <m:t>N</m:t>
+              </m:r>
+            </m:sup>
+            <m:e>
+              <m:nary>
+                <m:naryPr>
+                  <m:chr m:val="∑"/>
+                  <m:limLoc m:val="undOvr"/>
+                  <m:ctrlPr>
+                    <w:rPr>
+                      <w:rFonts w:ascii="Cambria Math" w:hAnsi="Cambria Math"/>
+                      <w:bCs/>
+                      <w:i/>
+                    </w:rPr>
+                  </m:ctrlPr>
+                </m:naryPr>
+                <m:sub>
+                  <m:r>
+                    <w:rPr>
+                      <w:rFonts w:ascii="Cambria Math" w:hAnsi="Cambria Math"/>
+                    </w:rPr>
+                    <m:t>j</m:t>
+                  </m:r>
+                </m:sub>
+                <m:sup>
+                  <m:r>
+                    <w:rPr>
+                      <w:rFonts w:ascii="Cambria Math" w:hAnsi="Cambria Math"/>
+                    </w:rPr>
+                    <m:t>N</m:t>
+                  </m:r>
+                </m:sup>
+                <m:e>
+                  <m:sSubSup>
+                    <m:sSubSupPr>
+                      <m:ctrlPr>
+                        <w:rPr>
+                          <w:rFonts w:ascii="Cambria Math" w:hAnsi="Cambria Math"/>
+                          <w:bCs/>
+                          <w:i/>
+                        </w:rPr>
+                      </m:ctrlPr>
+                    </m:sSubSupPr>
+                    <m:e>
+                      <m:r>
+                        <w:rPr>
+                          <w:rFonts w:ascii="Cambria Math" w:hAnsi="Cambria Math"/>
+                        </w:rPr>
+                        <m:t>X</m:t>
+                      </m:r>
+                    </m:e>
+                    <m:sub>
+                      <m:r>
+                        <w:rPr>
+                          <w:rFonts w:ascii="Cambria Math" w:hAnsi="Cambria Math"/>
+                        </w:rPr>
+                        <m:t>ij</m:t>
+                      </m:r>
+                    </m:sub>
+                    <m:sup>
+                      <m:r>
+                        <w:rPr>
+                          <w:rFonts w:ascii="Cambria Math" w:hAnsi="Cambria Math"/>
+                        </w:rPr>
+                        <m:t>k</m:t>
+                      </m:r>
+                    </m:sup>
+                  </m:sSubSup>
+                  <m:r>
+                    <w:rPr>
+                      <w:rFonts w:ascii="Cambria Math" w:hAnsi="Cambria Math"/>
+                    </w:rPr>
+                    <m:t>*</m:t>
+                  </m:r>
+                  <m:sSub>
+                    <m:sSubPr>
+                      <m:ctrlPr>
+                        <w:rPr>
+                          <w:rFonts w:ascii="Cambria Math" w:hAnsi="Cambria Math"/>
+                          <w:bCs/>
+                          <w:i/>
+                        </w:rPr>
+                      </m:ctrlPr>
+                    </m:sSubPr>
+                    <m:e>
+                      <m:r>
+                        <w:rPr>
+                          <w:rFonts w:ascii="Cambria Math" w:hAnsi="Cambria Math"/>
+                        </w:rPr>
+                        <m:t>A</m:t>
+                      </m:r>
+                    </m:e>
+                    <m:sub>
+                      <m:r>
+                        <w:rPr>
+                          <w:rFonts w:ascii="Cambria Math" w:hAnsi="Cambria Math"/>
+                        </w:rPr>
+                        <m:t>ij</m:t>
+                      </m:r>
+                    </m:sub>
+                  </m:sSub>
+                  <m:r>
+                    <w:rPr>
+                      <w:rFonts w:ascii="Cambria Math" w:hAnsi="Cambria Math"/>
+                    </w:rPr>
+                    <m:t>≤</m:t>
+                  </m:r>
+                  <m:sSub>
+                    <m:sSubPr>
+                      <m:ctrlPr>
+                        <w:rPr>
+                          <w:rFonts w:ascii="Cambria Math" w:hAnsi="Cambria Math"/>
+                          <w:bCs/>
+                          <w:i/>
+                        </w:rPr>
+                      </m:ctrlPr>
+                    </m:sSubPr>
+                    <m:e>
+                      <m:r>
+                        <w:rPr>
+                          <w:rFonts w:ascii="Cambria Math" w:hAnsi="Cambria Math"/>
+                        </w:rPr>
+                        <m:t>R</m:t>
+                      </m:r>
+                    </m:e>
+                    <m:sub>
+                      <m:r>
+                        <w:rPr>
+                          <w:rFonts w:ascii="Cambria Math" w:hAnsi="Cambria Math"/>
+                        </w:rPr>
+                        <m:t>i</m:t>
+                      </m:r>
+                    </m:sub>
+                  </m:sSub>
+                </m:e>
+              </m:nary>
+              <m:r>
+                <w:rPr>
+                  <w:rFonts w:ascii="Cambria Math" w:hAnsi="Cambria Math"/>
+                </w:rPr>
+                <m:t>,∀k∈V</m:t>
+              </m:r>
+            </m:e>
+          </m:nary>
+        </m:oMath>
+      </m:oMathPara>
     </w:p>
     <w:sectPr>
       <w:pgSz w:w="11906" w:h="16838"/>
@@ -6853,6 +6727,95 @@
       </w:pPr>
     </w:lvl>
   </w:abstractNum>
+  <w:abstractNum w:abstractNumId="5" w15:restartNumberingAfterBreak="0">
+    <w:nsid w:val="77971CF1"/>
+    <w:multiLevelType w:val="hybridMultilevel"/>
+    <w:tmpl w:val="1054A272"/>
+    <w:lvl w:ilvl="0" w:tplc="FFFFFFFF">
+      <w:start w:val="1"/>
+      <w:numFmt w:val="decimal"/>
+      <w:lvlText w:val="%1."/>
+      <w:lvlJc w:val="left"/>
+      <w:pPr>
+        <w:ind w:left="720" w:hanging="360"/>
+      </w:pPr>
+      <w:rPr>
+        <w:rFonts w:hint="default"/>
+      </w:rPr>
+    </w:lvl>
+    <w:lvl w:ilvl="1" w:tplc="FFFFFFFF" w:tentative="1">
+      <w:start w:val="1"/>
+      <w:numFmt w:val="lowerLetter"/>
+      <w:lvlText w:val="%2."/>
+      <w:lvlJc w:val="left"/>
+      <w:pPr>
+        <w:ind w:left="1440" w:hanging="360"/>
+      </w:pPr>
+    </w:lvl>
+    <w:lvl w:ilvl="2" w:tplc="FFFFFFFF" w:tentative="1">
+      <w:start w:val="1"/>
+      <w:numFmt w:val="lowerRoman"/>
+      <w:lvlText w:val="%3."/>
+      <w:lvlJc w:val="right"/>
+      <w:pPr>
+        <w:ind w:left="2160" w:hanging="180"/>
+      </w:pPr>
+    </w:lvl>
+    <w:lvl w:ilvl="3" w:tplc="FFFFFFFF" w:tentative="1">
+      <w:start w:val="1"/>
+      <w:numFmt w:val="decimal"/>
+      <w:lvlText w:val="%4."/>
+      <w:lvlJc w:val="left"/>
+      <w:pPr>
+        <w:ind w:left="2880" w:hanging="360"/>
+      </w:pPr>
+    </w:lvl>
+    <w:lvl w:ilvl="4" w:tplc="FFFFFFFF" w:tentative="1">
+      <w:start w:val="1"/>
+      <w:numFmt w:val="lowerLetter"/>
+      <w:lvlText w:val="%5."/>
+      <w:lvlJc w:val="left"/>
+      <w:pPr>
+        <w:ind w:left="3600" w:hanging="360"/>
+      </w:pPr>
+    </w:lvl>
+    <w:lvl w:ilvl="5" w:tplc="FFFFFFFF" w:tentative="1">
+      <w:start w:val="1"/>
+      <w:numFmt w:val="lowerRoman"/>
+      <w:lvlText w:val="%6."/>
+      <w:lvlJc w:val="right"/>
+      <w:pPr>
+        <w:ind w:left="4320" w:hanging="180"/>
+      </w:pPr>
+    </w:lvl>
+    <w:lvl w:ilvl="6" w:tplc="FFFFFFFF" w:tentative="1">
+      <w:start w:val="1"/>
+      <w:numFmt w:val="decimal"/>
+      <w:lvlText w:val="%7."/>
+      <w:lvlJc w:val="left"/>
+      <w:pPr>
+        <w:ind w:left="5040" w:hanging="360"/>
+      </w:pPr>
+    </w:lvl>
+    <w:lvl w:ilvl="7" w:tplc="FFFFFFFF" w:tentative="1">
+      <w:start w:val="1"/>
+      <w:numFmt w:val="lowerLetter"/>
+      <w:lvlText w:val="%8."/>
+      <w:lvlJc w:val="left"/>
+      <w:pPr>
+        <w:ind w:left="5760" w:hanging="360"/>
+      </w:pPr>
+    </w:lvl>
+    <w:lvl w:ilvl="8" w:tplc="FFFFFFFF" w:tentative="1">
+      <w:start w:val="1"/>
+      <w:numFmt w:val="lowerRoman"/>
+      <w:lvlText w:val="%9."/>
+      <w:lvlJc w:val="right"/>
+      <w:pPr>
+        <w:ind w:left="6480" w:hanging="180"/>
+      </w:pPr>
+    </w:lvl>
+  </w:abstractNum>
   <w:num w:numId="1" w16cid:durableId="2053142849">
     <w:abstractNumId w:val="4"/>
   </w:num>
@@ -6867,6 +6830,9 @@
   </w:num>
   <w:num w:numId="5" w16cid:durableId="1259871803">
     <w:abstractNumId w:val="2"/>
+  </w:num>
+  <w:num w:numId="6" w16cid:durableId="1992173567">
+    <w:abstractNumId w:val="5"/>
   </w:num>
 </w:numbering>
 </file>
@@ -7269,7 +7235,7 @@
   <w:style w:type="paragraph" w:default="1" w:styleId="Normal">
     <w:name w:val="Normal"/>
     <w:qFormat/>
-    <w:rsid w:val="00971219"/>
+    <w:rsid w:val="00517186"/>
   </w:style>
   <w:style w:type="character" w:default="1" w:styleId="Fuentedeprrafopredeter">
     <w:name w:val="Default Paragraph Font"/>

</xml_diff>